<commit_message>
Posodobitev porocila in DPU
</commit_message>
<xml_diff>
--- a/Docs/DPU/DPU_porocilo.docx
+++ b/Docs/DPU/DPU_porocilo.docx
@@ -23,11 +23,11 @@
         </w:rPr>
       </w:sdtEndPr>
       <w:sdtContent>
-        <w:bookmarkStart w:id="0" w:name="_Toc29113914" w:displacedByCustomXml="prev"/>
-        <w:bookmarkStart w:id="1" w:name="_Toc29114326" w:displacedByCustomXml="prev"/>
+        <w:bookmarkStart w:id="0" w:name="_Toc29132947" w:displacedByCustomXml="prev"/>
+        <w:bookmarkStart w:id="1" w:name="_Toc29132431" w:displacedByCustomXml="prev"/>
         <w:bookmarkStart w:id="2" w:name="_Toc29132170" w:displacedByCustomXml="prev"/>
-        <w:bookmarkStart w:id="3" w:name="_Toc29132431" w:displacedByCustomXml="prev"/>
-        <w:bookmarkStart w:id="4" w:name="_Toc29132947" w:displacedByCustomXml="prev"/>
+        <w:bookmarkStart w:id="3" w:name="_Toc29114326" w:displacedByCustomXml="prev"/>
+        <w:bookmarkStart w:id="4" w:name="_Toc29113914" w:displacedByCustomXml="prev"/>
         <w:p>
           <w:pPr>
             <w:pStyle w:val="NoSpacing"/>
@@ -997,7 +997,7 @@
                 </w:rPr>
                 <w:fldChar w:fldCharType="separate"/>
               </w:r>
-              <w:hyperlink w:anchor="_Toc40093572" w:history="1">
+              <w:hyperlink w:anchor="_Toc40436204" w:history="1">
                 <w:r>
                   <w:rPr>
                     <w:rStyle w:val="Hyperlink"/>
@@ -1025,7 +1025,7 @@
                     <w:noProof/>
                     <w:webHidden/>
                   </w:rPr>
-                  <w:instrText xml:space="preserve"> PAGEREF _Toc40093572 \h </w:instrText>
+                  <w:instrText xml:space="preserve"> PAGEREF _Toc40436204 \h </w:instrText>
                 </w:r>
                 <w:r>
                   <w:rPr>
@@ -1073,7 +1073,7 @@
                   <w:lang w:eastAsia="en-GB"/>
                 </w:rPr>
               </w:pPr>
-              <w:hyperlink w:anchor="_Toc40093573" w:history="1">
+              <w:hyperlink w:anchor="_Toc40436205" w:history="1">
                 <w:r>
                   <w:rPr>
                     <w:rStyle w:val="Hyperlink"/>
@@ -1101,7 +1101,7 @@
                     <w:noProof/>
                     <w:webHidden/>
                   </w:rPr>
-                  <w:instrText xml:space="preserve"> PAGEREF _Toc40093573 \h </w:instrText>
+                  <w:instrText xml:space="preserve"> PAGEREF _Toc40436205 \h </w:instrText>
                 </w:r>
                 <w:r>
                   <w:rPr>
@@ -1147,7 +1147,7 @@
                   <w:lang w:eastAsia="en-GB"/>
                 </w:rPr>
               </w:pPr>
-              <w:hyperlink w:anchor="_Toc40093574" w:history="1">
+              <w:hyperlink w:anchor="_Toc40436206" w:history="1">
                 <w:r>
                   <w:rPr>
                     <w:rStyle w:val="Hyperlink"/>
@@ -1175,7 +1175,7 @@
                     <w:noProof/>
                     <w:webHidden/>
                   </w:rPr>
-                  <w:instrText xml:space="preserve"> PAGEREF _Toc40093574 \h </w:instrText>
+                  <w:instrText xml:space="preserve"> PAGEREF _Toc40436206 \h </w:instrText>
                 </w:r>
                 <w:r>
                   <w:rPr>
@@ -1221,7 +1221,7 @@
                   <w:lang w:eastAsia="en-GB"/>
                 </w:rPr>
               </w:pPr>
-              <w:hyperlink w:anchor="_Toc40093575" w:history="1">
+              <w:hyperlink w:anchor="_Toc40436207" w:history="1">
                 <w:r>
                   <w:rPr>
                     <w:rStyle w:val="Hyperlink"/>
@@ -1249,7 +1249,7 @@
                     <w:noProof/>
                     <w:webHidden/>
                   </w:rPr>
-                  <w:instrText xml:space="preserve"> PAGEREF _Toc40093575 \h </w:instrText>
+                  <w:instrText xml:space="preserve"> PAGEREF _Toc40436207 \h </w:instrText>
                 </w:r>
                 <w:r>
                   <w:rPr>
@@ -1295,7 +1295,7 @@
                   <w:lang w:eastAsia="en-GB"/>
                 </w:rPr>
               </w:pPr>
-              <w:hyperlink w:anchor="_Toc40093576" w:history="1">
+              <w:hyperlink w:anchor="_Toc40436208" w:history="1">
                 <w:r>
                   <w:rPr>
                     <w:rStyle w:val="Hyperlink"/>
@@ -1323,7 +1323,7 @@
                     <w:noProof/>
                     <w:webHidden/>
                   </w:rPr>
-                  <w:instrText xml:space="preserve"> PAGEREF _Toc40093576 \h </w:instrText>
+                  <w:instrText xml:space="preserve"> PAGEREF _Toc40436208 \h </w:instrText>
                 </w:r>
                 <w:r>
                   <w:rPr>
@@ -1369,7 +1369,7 @@
                   <w:lang w:eastAsia="en-GB"/>
                 </w:rPr>
               </w:pPr>
-              <w:hyperlink w:anchor="_Toc40093577" w:history="1">
+              <w:hyperlink w:anchor="_Toc40436209" w:history="1">
                 <w:r>
                   <w:rPr>
                     <w:rStyle w:val="Hyperlink"/>
@@ -1397,7 +1397,7 @@
                     <w:noProof/>
                     <w:webHidden/>
                   </w:rPr>
-                  <w:instrText xml:space="preserve"> PAGEREF _Toc40093577 \h </w:instrText>
+                  <w:instrText xml:space="preserve"> PAGEREF _Toc40436209 \h </w:instrText>
                 </w:r>
                 <w:r>
                   <w:rPr>
@@ -1444,7 +1444,7 @@
                   <w:lang w:eastAsia="en-GB"/>
                 </w:rPr>
               </w:pPr>
-              <w:hyperlink w:anchor="_Toc40093578" w:history="1">
+              <w:hyperlink w:anchor="_Toc40436210" w:history="1">
                 <w:r>
                   <w:rPr>
                     <w:rStyle w:val="Hyperlink"/>
@@ -1472,7 +1472,7 @@
                     <w:noProof/>
                     <w:webHidden/>
                   </w:rPr>
-                  <w:instrText xml:space="preserve"> PAGEREF _Toc40093578 \h </w:instrText>
+                  <w:instrText xml:space="preserve"> PAGEREF _Toc40436210 \h </w:instrText>
                 </w:r>
                 <w:r>
                   <w:rPr>
@@ -1518,7 +1518,7 @@
                   <w:lang w:eastAsia="en-GB"/>
                 </w:rPr>
               </w:pPr>
-              <w:hyperlink w:anchor="_Toc40093579" w:history="1">
+              <w:hyperlink w:anchor="_Toc40436211" w:history="1">
                 <w:r>
                   <w:rPr>
                     <w:rStyle w:val="Hyperlink"/>
@@ -1546,7 +1546,7 @@
                     <w:noProof/>
                     <w:webHidden/>
                   </w:rPr>
-                  <w:instrText xml:space="preserve"> PAGEREF _Toc40093579 \h </w:instrText>
+                  <w:instrText xml:space="preserve"> PAGEREF _Toc40436211 \h </w:instrText>
                 </w:r>
                 <w:r>
                   <w:rPr>
@@ -1593,7 +1593,7 @@
                   <w:lang w:eastAsia="en-GB"/>
                 </w:rPr>
               </w:pPr>
-              <w:hyperlink w:anchor="_Toc40093580" w:history="1">
+              <w:hyperlink w:anchor="_Toc40436212" w:history="1">
                 <w:r>
                   <w:rPr>
                     <w:rStyle w:val="Hyperlink"/>
@@ -1621,7 +1621,82 @@
                     <w:noProof/>
                     <w:webHidden/>
                   </w:rPr>
-                  <w:instrText xml:space="preserve"> PAGEREF _Toc40093580 \h </w:instrText>
+                  <w:instrText xml:space="preserve"> PAGEREF _Toc40436212 \h </w:instrText>
+                </w:r>
+                <w:r>
+                  <w:rPr>
+                    <w:noProof/>
+                    <w:webHidden/>
+                  </w:rPr>
+                </w:r>
+                <w:r>
+                  <w:rPr>
+                    <w:noProof/>
+                    <w:webHidden/>
+                  </w:rPr>
+                  <w:fldChar w:fldCharType="separate"/>
+                </w:r>
+                <w:r>
+                  <w:rPr>
+                    <w:noProof/>
+                    <w:webHidden/>
+                  </w:rPr>
+                  <w:t>6</w:t>
+                </w:r>
+                <w:r>
+                  <w:rPr>
+                    <w:noProof/>
+                    <w:webHidden/>
+                  </w:rPr>
+                  <w:fldChar w:fldCharType="end"/>
+                </w:r>
+              </w:hyperlink>
+            </w:p>
+            <w:p>
+              <w:pPr>
+                <w:pStyle w:val="TOC3"/>
+                <w:tabs>
+                  <w:tab w:val="right" w:leader="dot" w:pos="9010"/>
+                </w:tabs>
+                <w:rPr>
+                  <w:rFonts w:eastAsiaTheme="minorEastAsia" w:cstheme="minorBidi"/>
+                  <w:i w:val="0"/>
+                  <w:iCs w:val="0"/>
+                  <w:noProof/>
+                  <w:sz w:val="24"/>
+                  <w:szCs w:val="24"/>
+                  <w:lang w:eastAsia="en-GB"/>
+                </w:rPr>
+              </w:pPr>
+              <w:hyperlink w:anchor="_Toc40436213" w:history="1">
+                <w:r>
+                  <w:rPr>
+                    <w:rStyle w:val="Hyperlink"/>
+                    <w:noProof/>
+                    <w:lang w:val="sl-SI"/>
+                  </w:rPr>
+                  <w:t>Extend: Označevanje zasedenosti vozila</w:t>
+                </w:r>
+                <w:r>
+                  <w:rPr>
+                    <w:noProof/>
+                    <w:webHidden/>
+                  </w:rPr>
+                  <w:tab/>
+                </w:r>
+                <w:r>
+                  <w:rPr>
+                    <w:noProof/>
+                    <w:webHidden/>
+                  </w:rPr>
+                  <w:fldChar w:fldCharType="begin"/>
+                </w:r>
+                <w:r>
+                  <w:rPr>
+                    <w:noProof/>
+                    <w:webHidden/>
+                  </w:rPr>
+                  <w:instrText xml:space="preserve"> PAGEREF _Toc40436213 \h </w:instrText>
                 </w:r>
                 <w:r>
                   <w:rPr>
@@ -1667,7 +1742,7 @@
                   <w:lang w:eastAsia="en-GB"/>
                 </w:rPr>
               </w:pPr>
-              <w:hyperlink w:anchor="_Toc40093581" w:history="1">
+              <w:hyperlink w:anchor="_Toc40436214" w:history="1">
                 <w:r>
                   <w:rPr>
                     <w:rStyle w:val="Hyperlink"/>
@@ -1695,7 +1770,7 @@
                     <w:noProof/>
                     <w:webHidden/>
                   </w:rPr>
-                  <w:instrText xml:space="preserve"> PAGEREF _Toc40093581 \h </w:instrText>
+                  <w:instrText xml:space="preserve"> PAGEREF _Toc40436214 \h </w:instrText>
                 </w:r>
                 <w:r>
                   <w:rPr>
@@ -1715,7 +1790,7 @@
                     <w:noProof/>
                     <w:webHidden/>
                   </w:rPr>
-                  <w:t>6</w:t>
+                  <w:t>7</w:t>
                 </w:r>
                 <w:r>
                   <w:rPr>
@@ -1741,7 +1816,7 @@
                   <w:lang w:eastAsia="en-GB"/>
                 </w:rPr>
               </w:pPr>
-              <w:hyperlink w:anchor="_Toc40093582" w:history="1">
+              <w:hyperlink w:anchor="_Toc40436215" w:history="1">
                 <w:r>
                   <w:rPr>
                     <w:rStyle w:val="Hyperlink"/>
@@ -1769,7 +1844,7 @@
                     <w:noProof/>
                     <w:webHidden/>
                   </w:rPr>
-                  <w:instrText xml:space="preserve"> PAGEREF _Toc40093582 \h </w:instrText>
+                  <w:instrText xml:space="preserve"> PAGEREF _Toc40436215 \h </w:instrText>
                 </w:r>
                 <w:r>
                   <w:rPr>
@@ -1817,7 +1892,7 @@
                   <w:lang w:eastAsia="en-GB"/>
                 </w:rPr>
               </w:pPr>
-              <w:hyperlink w:anchor="_Toc40093583" w:history="1">
+              <w:hyperlink w:anchor="_Toc40436216" w:history="1">
                 <w:r>
                   <w:rPr>
                     <w:rStyle w:val="Hyperlink"/>
@@ -1845,7 +1920,7 @@
                     <w:noProof/>
                     <w:webHidden/>
                   </w:rPr>
-                  <w:instrText xml:space="preserve"> PAGEREF _Toc40093583 \h </w:instrText>
+                  <w:instrText xml:space="preserve"> PAGEREF _Toc40436216 \h </w:instrText>
                 </w:r>
                 <w:r>
                   <w:rPr>
@@ -1891,7 +1966,7 @@
                   <w:lang w:eastAsia="en-GB"/>
                 </w:rPr>
               </w:pPr>
-              <w:hyperlink w:anchor="_Toc40093584" w:history="1">
+              <w:hyperlink w:anchor="_Toc40436217" w:history="1">
                 <w:r>
                   <w:rPr>
                     <w:rStyle w:val="Hyperlink"/>
@@ -1920,7 +1995,7 @@
                     <w:noProof/>
                     <w:webHidden/>
                   </w:rPr>
-                  <w:instrText xml:space="preserve"> PAGEREF _Toc40093584 \h </w:instrText>
+                  <w:instrText xml:space="preserve"> PAGEREF _Toc40436217 \h </w:instrText>
                 </w:r>
                 <w:r>
                   <w:rPr>
@@ -1966,7 +2041,7 @@
                   <w:lang w:eastAsia="en-GB"/>
                 </w:rPr>
               </w:pPr>
-              <w:hyperlink w:anchor="_Toc40093585" w:history="1">
+              <w:hyperlink w:anchor="_Toc40436218" w:history="1">
                 <w:r>
                   <w:rPr>
                     <w:rStyle w:val="Hyperlink"/>
@@ -1994,7 +2069,7 @@
                     <w:noProof/>
                     <w:webHidden/>
                   </w:rPr>
-                  <w:instrText xml:space="preserve"> PAGEREF _Toc40093585 \h </w:instrText>
+                  <w:instrText xml:space="preserve"> PAGEREF _Toc40436218 \h </w:instrText>
                 </w:r>
                 <w:r>
                   <w:rPr>
@@ -2040,7 +2115,7 @@
                   <w:lang w:eastAsia="en-GB"/>
                 </w:rPr>
               </w:pPr>
-              <w:hyperlink w:anchor="_Toc40093586" w:history="1">
+              <w:hyperlink w:anchor="_Toc40436219" w:history="1">
                 <w:r>
                   <w:rPr>
                     <w:rStyle w:val="Hyperlink"/>
@@ -2071,7 +2146,7 @@
                     <w:noProof/>
                     <w:webHidden/>
                   </w:rPr>
-                  <w:instrText xml:space="preserve"> PAGEREF _Toc40093586 \h </w:instrText>
+                  <w:instrText xml:space="preserve"> PAGEREF _Toc40436219 \h </w:instrText>
                 </w:r>
                 <w:r>
                   <w:rPr>
@@ -2117,7 +2192,7 @@
                   <w:lang w:eastAsia="en-GB"/>
                 </w:rPr>
               </w:pPr>
-              <w:hyperlink w:anchor="_Toc40093587" w:history="1">
+              <w:hyperlink w:anchor="_Toc40436220" w:history="1">
                 <w:r>
                   <w:rPr>
                     <w:rStyle w:val="Hyperlink"/>
@@ -2148,7 +2223,7 @@
                     <w:noProof/>
                     <w:webHidden/>
                   </w:rPr>
-                  <w:instrText xml:space="preserve"> PAGEREF _Toc40093587 \h </w:instrText>
+                  <w:instrText xml:space="preserve"> PAGEREF _Toc40436220 \h </w:instrText>
                 </w:r>
                 <w:r>
                   <w:rPr>
@@ -2195,7 +2270,7 @@
                   <w:lang w:eastAsia="en-GB"/>
                 </w:rPr>
               </w:pPr>
-              <w:hyperlink w:anchor="_Toc40093588" w:history="1">
+              <w:hyperlink w:anchor="_Toc40436221" w:history="1">
                 <w:r>
                   <w:rPr>
                     <w:rStyle w:val="Hyperlink"/>
@@ -2223,7 +2298,7 @@
                     <w:noProof/>
                     <w:webHidden/>
                   </w:rPr>
-                  <w:instrText xml:space="preserve"> PAGEREF _Toc40093588 \h </w:instrText>
+                  <w:instrText xml:space="preserve"> PAGEREF _Toc40436221 \h </w:instrText>
                 </w:r>
                 <w:r>
                   <w:rPr>
@@ -2268,7 +2343,7 @@
                   <w:lang w:eastAsia="en-GB"/>
                 </w:rPr>
               </w:pPr>
-              <w:hyperlink w:anchor="_Toc40093589" w:history="1">
+              <w:hyperlink w:anchor="_Toc40436222" w:history="1">
                 <w:r>
                   <w:rPr>
                     <w:rStyle w:val="Hyperlink"/>
@@ -2297,7 +2372,7 @@
                     <w:noProof/>
                     <w:webHidden/>
                   </w:rPr>
-                  <w:instrText xml:space="preserve"> PAGEREF _Toc40093589 \h </w:instrText>
+                  <w:instrText xml:space="preserve"> PAGEREF _Toc40436222 \h </w:instrText>
                 </w:r>
                 <w:r>
                   <w:rPr>
@@ -2342,7 +2417,7 @@
                   <w:lang w:eastAsia="en-GB"/>
                 </w:rPr>
               </w:pPr>
-              <w:hyperlink w:anchor="_Toc40093590" w:history="1">
+              <w:hyperlink w:anchor="_Toc40436223" w:history="1">
                 <w:r>
                   <w:rPr>
                     <w:rStyle w:val="Hyperlink"/>
@@ -2371,7 +2446,7 @@
                     <w:noProof/>
                     <w:webHidden/>
                   </w:rPr>
-                  <w:instrText xml:space="preserve"> PAGEREF _Toc40093590 \h </w:instrText>
+                  <w:instrText xml:space="preserve"> PAGEREF _Toc40436223 \h </w:instrText>
                 </w:r>
                 <w:r>
                   <w:rPr>
@@ -2416,7 +2491,7 @@
                   <w:lang w:eastAsia="en-GB"/>
                 </w:rPr>
               </w:pPr>
-              <w:hyperlink w:anchor="_Toc40093591" w:history="1">
+              <w:hyperlink w:anchor="_Toc40436224" w:history="1">
                 <w:r>
                   <w:rPr>
                     <w:rStyle w:val="Hyperlink"/>
@@ -2444,7 +2519,7 @@
                     <w:noProof/>
                     <w:webHidden/>
                   </w:rPr>
-                  <w:instrText xml:space="preserve"> PAGEREF _Toc40093591 \h </w:instrText>
+                  <w:instrText xml:space="preserve"> PAGEREF _Toc40436224 \h </w:instrText>
                 </w:r>
                 <w:r>
                   <w:rPr>
@@ -2489,7 +2564,7 @@
                   <w:lang w:eastAsia="en-GB"/>
                 </w:rPr>
               </w:pPr>
-              <w:hyperlink w:anchor="_Toc40093592" w:history="1">
+              <w:hyperlink w:anchor="_Toc40436225" w:history="1">
                 <w:r>
                   <w:rPr>
                     <w:rStyle w:val="Hyperlink"/>
@@ -2517,7 +2592,7 @@
                     <w:noProof/>
                     <w:webHidden/>
                   </w:rPr>
-                  <w:instrText xml:space="preserve"> PAGEREF _Toc40093592 \h </w:instrText>
+                  <w:instrText xml:space="preserve"> PAGEREF _Toc40436225 \h </w:instrText>
                 </w:r>
                 <w:r>
                   <w:rPr>
@@ -2575,7 +2650,7 @@
             </w:rPr>
           </w:pPr>
           <w:bookmarkStart w:id="5" w:name="_Toc39835941"/>
-          <w:bookmarkStart w:id="6" w:name="_Toc40093572"/>
+          <w:bookmarkStart w:id="6" w:name="_Toc40436204"/>
           <w:r>
             <w:rPr>
               <w:noProof/>
@@ -2583,26 +2658,26 @@
             </w:rPr>
             <w:lastRenderedPageBreak/>
             <w:drawing>
-              <wp:anchor distT="0" distB="0" distL="114300" distR="114300" simplePos="0" relativeHeight="251659264" behindDoc="1" locked="0" layoutInCell="1" allowOverlap="1" wp14:anchorId="3F3D3591" wp14:editId="03387827">
+              <wp:anchor distT="0" distB="0" distL="114300" distR="114300" simplePos="0" relativeHeight="251659264" behindDoc="1" locked="0" layoutInCell="1" allowOverlap="1" wp14:anchorId="27CFD569" wp14:editId="5CB8EB0A">
                 <wp:simplePos x="0" y="0"/>
                 <wp:positionH relativeFrom="column">
-                  <wp:posOffset>-762000</wp:posOffset>
+                  <wp:posOffset>-877570</wp:posOffset>
                 </wp:positionH>
                 <wp:positionV relativeFrom="paragraph">
-                  <wp:posOffset>673100</wp:posOffset>
+                  <wp:posOffset>520700</wp:posOffset>
                 </wp:positionV>
-                <wp:extent cx="7302500" cy="6399530"/>
-                <wp:effectExtent l="0" t="0" r="0" b="1270"/>
+                <wp:extent cx="7519670" cy="6591300"/>
+                <wp:effectExtent l="0" t="0" r="0" b="0"/>
                 <wp:wrapTight wrapText="bothSides">
                   <wp:wrapPolygon edited="0">
                     <wp:start x="0" y="0"/>
-                    <wp:lineTo x="0" y="21561"/>
-                    <wp:lineTo x="21562" y="21561"/>
-                    <wp:lineTo x="21562" y="0"/>
+                    <wp:lineTo x="0" y="21558"/>
+                    <wp:lineTo x="21560" y="21558"/>
+                    <wp:lineTo x="21560" y="0"/>
                     <wp:lineTo x="0" y="0"/>
                   </wp:wrapPolygon>
                 </wp:wrapTight>
-                <wp:docPr id="2" name="Picture 2" descr="A close up of a map&#10;&#10;Description automatically generated"/>
+                <wp:docPr id="3" name="Picture 3" descr="A close up of a map&#10;&#10;Description automatically generated"/>
                 <wp:cNvGraphicFramePr>
                   <a:graphicFrameLocks xmlns:a="http://schemas.openxmlformats.org/drawingml/2006/main" noChangeAspect="1"/>
                 </wp:cNvGraphicFramePr>
@@ -2610,7 +2685,7 @@
                   <a:graphicData uri="http://schemas.openxmlformats.org/drawingml/2006/picture">
                     <pic:pic xmlns:pic="http://schemas.openxmlformats.org/drawingml/2006/picture">
                       <pic:nvPicPr>
-                        <pic:cNvPr id="2" name="DPU.jpg"/>
+                        <pic:cNvPr id="3" name="DPU.jpg"/>
                         <pic:cNvPicPr/>
                       </pic:nvPicPr>
                       <pic:blipFill>
@@ -2628,7 +2703,7 @@
                       <pic:spPr>
                         <a:xfrm>
                           <a:off x="0" y="0"/>
-                          <a:ext cx="7302500" cy="6399530"/>
+                          <a:ext cx="7519670" cy="6591300"/>
                         </a:xfrm>
                         <a:prstGeom prst="rect">
                           <a:avLst/>
@@ -2704,7 +2779,7 @@
         </w:rPr>
       </w:pPr>
       <w:bookmarkStart w:id="7" w:name="_Toc39835942"/>
-      <w:bookmarkStart w:id="8" w:name="_Toc40093573"/>
+      <w:bookmarkStart w:id="8" w:name="_Toc40436205"/>
       <w:r>
         <w:rPr>
           <w:lang w:val="sl-SI"/>
@@ -2728,7 +2803,7 @@
         </w:rPr>
       </w:pPr>
       <w:bookmarkStart w:id="9" w:name="_Toc39835943"/>
-      <w:bookmarkStart w:id="10" w:name="_Toc40093574"/>
+      <w:bookmarkStart w:id="10" w:name="_Toc40436206"/>
       <w:r>
         <w:rPr>
           <w:lang w:val="sl-SI"/>
@@ -3764,7 +3839,7 @@
         </w:rPr>
       </w:pPr>
       <w:bookmarkStart w:id="11" w:name="_Toc39835944"/>
-      <w:bookmarkStart w:id="12" w:name="_Toc40093575"/>
+      <w:bookmarkStart w:id="12" w:name="_Toc40436207"/>
       <w:r>
         <w:rPr>
           <w:lang w:val="sl-SI"/>
@@ -4789,7 +4864,7 @@
           <w:lang w:val="sl-SI"/>
         </w:rPr>
       </w:pPr>
-      <w:bookmarkStart w:id="14" w:name="_Toc40093576"/>
+      <w:bookmarkStart w:id="14" w:name="_Toc40436208"/>
       <w:r>
         <w:rPr>
           <w:lang w:val="sl-SI"/>
@@ -5880,7 +5955,7 @@
         </w:rPr>
       </w:pPr>
       <w:bookmarkStart w:id="15" w:name="_Toc39835946"/>
-      <w:bookmarkStart w:id="16" w:name="_Toc40093577"/>
+      <w:bookmarkStart w:id="16" w:name="_Toc40436209"/>
       <w:r>
         <w:rPr>
           <w:lang w:val="sl-SI"/>
@@ -7095,7 +7170,7 @@
           <w:lang w:val="sl-SI"/>
         </w:rPr>
       </w:pPr>
-      <w:bookmarkStart w:id="18" w:name="_Toc40093578"/>
+      <w:bookmarkStart w:id="18" w:name="_Toc40436210"/>
       <w:r>
         <w:rPr>
           <w:lang w:val="sl-SI"/>
@@ -8288,7 +8363,7 @@
         </w:rPr>
       </w:pPr>
       <w:bookmarkStart w:id="19" w:name="_Toc39835948"/>
-      <w:bookmarkStart w:id="20" w:name="_Toc40093579"/>
+      <w:bookmarkStart w:id="20" w:name="_Toc40436211"/>
       <w:r>
         <w:rPr>
           <w:lang w:val="sl-SI"/>
@@ -9570,7 +9645,7 @@
           <w:lang w:val="sl-SI"/>
         </w:rPr>
       </w:pPr>
-      <w:bookmarkStart w:id="22" w:name="_Toc40093580"/>
+      <w:bookmarkStart w:id="22" w:name="_Toc40436212"/>
       <w:r>
         <w:rPr>
           <w:lang w:val="sl-SI"/>
@@ -10800,32 +10875,47 @@
     </w:tbl>
     <w:p>
       <w:pPr>
-        <w:pStyle w:val="Heading2"/>
+        <w:pStyle w:val="Heading3"/>
         <w:rPr>
           <w:lang w:val="sl-SI"/>
         </w:rPr>
       </w:pPr>
       <w:bookmarkStart w:id="23" w:name="_Toc39835950"/>
-      <w:bookmarkStart w:id="24" w:name="_Toc40093581"/>
+    </w:p>
+    <w:p>
+      <w:pPr>
+        <w:pStyle w:val="Heading3"/>
+        <w:rPr>
+          <w:lang w:val="sl-SI"/>
+        </w:rPr>
+      </w:pPr>
+    </w:p>
+    <w:p>
+      <w:pPr>
+        <w:pStyle w:val="Heading3"/>
+        <w:rPr>
+          <w:lang w:val="sl-SI"/>
+        </w:rPr>
+      </w:pPr>
+      <w:bookmarkStart w:id="24" w:name="_Toc40436213"/>
       <w:r>
         <w:rPr>
           <w:lang w:val="sl-SI"/>
         </w:rPr>
-        <w:t>Urejanje podaktov</w:t>
+        <w:t xml:space="preserve">Extend: Označevanje </w:t>
       </w:r>
       <w:r>
         <w:rPr>
           <w:lang w:val="sl-SI"/>
         </w:rPr>
-        <w:t xml:space="preserve"> ponudnika</w:t>
+        <w:t>zasedenosti vozila</w:t>
       </w:r>
-      <w:bookmarkEnd w:id="23"/>
       <w:bookmarkEnd w:id="24"/>
     </w:p>
     <w:p>
       <w:pPr>
         <w:rPr>
-          <w:lang w:val="sl-SI" w:eastAsia="sl-SI"/>
+          <w:lang w:val="sl-SI"/>
         </w:rPr>
       </w:pPr>
     </w:p>
@@ -10884,7 +10974,7 @@
                 <w:color w:val="000000" w:themeColor="text1"/>
                 <w:lang w:val="sl-SI"/>
               </w:rPr>
-              <w:t>8</w:t>
+              <w:t>7</w:t>
             </w:r>
           </w:p>
         </w:tc>
@@ -10899,16 +10989,25 @@
               <w:pStyle w:val="Caption"/>
               <w:spacing w:after="0"/>
               <w:rPr>
-                <w:color w:val="000000" w:themeColor="text1"/>
-                <w:lang w:val="sl-SI"/>
-              </w:rPr>
-            </w:pPr>
-            <w:r>
-              <w:rPr>
-                <w:color w:val="000000" w:themeColor="text1"/>
-                <w:lang w:val="sl-SI"/>
-              </w:rPr>
-              <w:t>Urejanje podaktov ponudnika</w:t>
+                <w:i w:val="0"/>
+                <w:iCs w:val="0"/>
+                <w:color w:val="000000" w:themeColor="text1"/>
+                <w:lang w:val="sl-SI"/>
+              </w:rPr>
+            </w:pPr>
+            <w:r>
+              <w:rPr>
+                <w:color w:val="000000" w:themeColor="text1"/>
+                <w:lang w:val="sl-SI"/>
+              </w:rPr>
+              <w:t xml:space="preserve">Označevanje </w:t>
+            </w:r>
+            <w:r>
+              <w:rPr>
+                <w:color w:val="000000" w:themeColor="text1"/>
+                <w:lang w:val="sl-SI"/>
+              </w:rPr>
+              <w:t>zasedenosti vozila</w:t>
             </w:r>
           </w:p>
         </w:tc>
@@ -10968,10 +11067,30 @@
             </w:pPr>
             <w:r>
               <w:rPr>
-                <w:color w:val="000000" w:themeColor="text1"/>
-                <w:lang w:val="sl-SI"/>
-              </w:rPr>
-              <w:t>Uporabnik želi spremeniti podatke, ki jih je vnesel pri registraciji.</w:t>
+                <w:i w:val="0"/>
+                <w:iCs w:val="0"/>
+                <w:color w:val="000000" w:themeColor="text1"/>
+                <w:lang w:val="sl-SI"/>
+              </w:rPr>
+              <w:t xml:space="preserve">Uporabnik ima pregled nad </w:t>
+            </w:r>
+            <w:r>
+              <w:rPr>
+                <w:i w:val="0"/>
+                <w:iCs w:val="0"/>
+                <w:color w:val="000000" w:themeColor="text1"/>
+                <w:lang w:val="sl-SI"/>
+              </w:rPr>
+              <w:t xml:space="preserve">zasedenostjo </w:t>
+            </w:r>
+            <w:r>
+              <w:rPr>
+                <w:i w:val="0"/>
+                <w:iCs w:val="0"/>
+                <w:color w:val="000000" w:themeColor="text1"/>
+                <w:lang w:val="sl-SI"/>
+              </w:rPr>
+              <w:t xml:space="preserve"> vozila.</w:t>
             </w:r>
           </w:p>
         </w:tc>
@@ -11023,7 +11142,7 @@
               <w:pStyle w:val="Caption"/>
               <w:numPr>
                 <w:ilvl w:val="0"/>
-                <w:numId w:val="22"/>
+                <w:numId w:val="20"/>
               </w:numPr>
               <w:spacing w:after="0"/>
               <w:rPr>
@@ -11044,7 +11163,7 @@
               <w:pStyle w:val="Caption"/>
               <w:numPr>
                 <w:ilvl w:val="0"/>
-                <w:numId w:val="22"/>
+                <w:numId w:val="20"/>
               </w:numPr>
               <w:spacing w:after="0"/>
               <w:rPr>
@@ -11057,7 +11176,7 @@
                 <w:color w:val="000000" w:themeColor="text1"/>
                 <w:lang w:val="sl-SI"/>
               </w:rPr>
-              <w:t>Spremenjeni podatki so veljavni.</w:t>
+              <w:t>Vozilo obstaja.</w:t>
             </w:r>
           </w:p>
           <w:p>
@@ -11065,21 +11184,20 @@
               <w:pStyle w:val="Caption"/>
               <w:numPr>
                 <w:ilvl w:val="0"/>
-                <w:numId w:val="22"/>
+                <w:numId w:val="20"/>
               </w:numPr>
               <w:spacing w:after="0"/>
               <w:rPr>
-                <w:iCs w:val="0"/>
-                <w:color w:val="000000" w:themeColor="text1"/>
-                <w:lang w:val="sl-SI"/>
-              </w:rPr>
-            </w:pPr>
-            <w:r>
-              <w:rPr>
-                <w:color w:val="000000" w:themeColor="text1"/>
-                <w:lang w:val="sl-SI"/>
-              </w:rPr>
-              <w:t>Vzpostavljena internetna povezava.</w:t>
+                <w:color w:val="000000" w:themeColor="text1"/>
+                <w:lang w:val="sl-SI"/>
+              </w:rPr>
+            </w:pPr>
+            <w:r>
+              <w:rPr>
+                <w:color w:val="000000" w:themeColor="text1"/>
+                <w:lang w:val="sl-SI"/>
+              </w:rPr>
+              <w:t>Vzpostavljena internetna povezava</w:t>
             </w:r>
           </w:p>
         </w:tc>
@@ -11131,10 +11249,9 @@
               <w:pStyle w:val="Caption"/>
               <w:numPr>
                 <w:ilvl w:val="0"/>
-                <w:numId w:val="23"/>
+                <w:numId w:val="21"/>
               </w:numPr>
               <w:spacing w:after="0"/>
-              <w:ind w:left="603"/>
               <w:rPr>
                 <w:color w:val="000000" w:themeColor="text1"/>
                 <w:lang w:val="sl-SI"/>
@@ -11153,10 +11270,9 @@
               <w:pStyle w:val="Caption"/>
               <w:numPr>
                 <w:ilvl w:val="0"/>
-                <w:numId w:val="23"/>
+                <w:numId w:val="21"/>
               </w:numPr>
               <w:spacing w:after="0"/>
-              <w:ind w:left="603"/>
               <w:rPr>
                 <w:color w:val="000000" w:themeColor="text1"/>
                 <w:lang w:val="sl-SI"/>
@@ -11175,12 +11291,10 @@
               <w:pStyle w:val="Caption"/>
               <w:numPr>
                 <w:ilvl w:val="0"/>
-                <w:numId w:val="23"/>
+                <w:numId w:val="21"/>
               </w:numPr>
               <w:spacing w:after="0"/>
-              <w:ind w:left="603"/>
-              <w:rPr>
-                <w:iCs w:val="0"/>
+              <w:rPr>
                 <w:color w:val="000000" w:themeColor="text1"/>
                 <w:lang w:val="sl-SI"/>
               </w:rPr>
@@ -11258,6 +11372,24 @@
               <w:t>Primarni akter: ponudnik</w:t>
             </w:r>
           </w:p>
+          <w:p>
+            <w:pPr>
+              <w:pStyle w:val="Caption"/>
+              <w:spacing w:after="0"/>
+              <w:rPr>
+                <w:lang w:val="sl-SI"/>
+              </w:rPr>
+            </w:pPr>
+            <w:r>
+              <w:rPr>
+                <w:i w:val="0"/>
+                <w:iCs w:val="0"/>
+                <w:color w:val="000000" w:themeColor="text1"/>
+                <w:lang w:val="sl-SI"/>
+              </w:rPr>
+              <w:t>Sekundarni akter: vozilo</w:t>
+            </w:r>
+          </w:p>
         </w:tc>
       </w:tr>
       <w:tr>
@@ -11387,21 +11519,24 @@
         <w:tc>
           <w:tcPr>
             <w:tcW w:w="1701" w:type="dxa"/>
-          </w:tcPr>
-          <w:p>
-            <w:pPr>
-              <w:pStyle w:val="Caption"/>
-              <w:spacing w:after="0"/>
-              <w:jc w:val="center"/>
-              <w:rPr>
-                <w:i w:val="0"/>
-                <w:iCs w:val="0"/>
-                <w:color w:val="000000" w:themeColor="text1"/>
-                <w:lang w:val="sl-SI"/>
-              </w:rPr>
-            </w:pPr>
-            <w:r>
-              <w:rPr>
+            <w:vAlign w:val="center"/>
+          </w:tcPr>
+          <w:p>
+            <w:pPr>
+              <w:pStyle w:val="Caption"/>
+              <w:spacing w:after="0"/>
+              <w:jc w:val="center"/>
+              <w:rPr>
+                <w:i w:val="0"/>
+                <w:iCs w:val="0"/>
+                <w:color w:val="000000" w:themeColor="text1"/>
+                <w:lang w:val="sl-SI"/>
+              </w:rPr>
+            </w:pPr>
+            <w:r>
+              <w:rPr>
+                <w:i w:val="0"/>
+                <w:iCs w:val="0"/>
                 <w:color w:val="000000" w:themeColor="text1"/>
                 <w:lang w:val="sl-SI"/>
               </w:rPr>
@@ -11412,24 +11547,30 @@
         <w:tc>
           <w:tcPr>
             <w:tcW w:w="6237" w:type="dxa"/>
-          </w:tcPr>
-          <w:p>
-            <w:pPr>
-              <w:pStyle w:val="Caption"/>
-              <w:spacing w:after="0"/>
-              <w:rPr>
-                <w:i w:val="0"/>
-                <w:iCs w:val="0"/>
-                <w:color w:val="000000" w:themeColor="text1"/>
-                <w:lang w:val="sl-SI"/>
-              </w:rPr>
-            </w:pPr>
-            <w:r>
-              <w:rPr>
-                <w:color w:val="000000" w:themeColor="text1"/>
-                <w:lang w:val="sl-SI"/>
-              </w:rPr>
-              <w:t>Uporabnik izbere možnost spreminjanja podatkov.</w:t>
+            <w:vAlign w:val="center"/>
+          </w:tcPr>
+          <w:p>
+            <w:pPr>
+              <w:pStyle w:val="Caption"/>
+              <w:spacing w:after="0"/>
+              <w:rPr>
+                <w:color w:val="000000" w:themeColor="text1"/>
+                <w:lang w:val="sl-SI"/>
+              </w:rPr>
+            </w:pPr>
+            <w:r>
+              <w:rPr>
+                <w:color w:val="000000" w:themeColor="text1"/>
+                <w:lang w:val="sl-SI"/>
+              </w:rPr>
+              <w:t xml:space="preserve">Uporabnik izbere možnost pregleda </w:t>
+            </w:r>
+            <w:r>
+              <w:rPr>
+                <w:color w:val="000000" w:themeColor="text1"/>
+                <w:lang w:val="sl-SI"/>
+              </w:rPr>
+              <w:t>zasedenosti</w:t>
             </w:r>
           </w:p>
         </w:tc>
@@ -11461,21 +11602,24 @@
         <w:tc>
           <w:tcPr>
             <w:tcW w:w="1701" w:type="dxa"/>
-          </w:tcPr>
-          <w:p>
-            <w:pPr>
-              <w:pStyle w:val="Caption"/>
-              <w:spacing w:after="0"/>
-              <w:jc w:val="center"/>
-              <w:rPr>
-                <w:i w:val="0"/>
-                <w:iCs w:val="0"/>
-                <w:color w:val="000000" w:themeColor="text1"/>
-                <w:lang w:val="sl-SI"/>
-              </w:rPr>
-            </w:pPr>
-            <w:r>
-              <w:rPr>
+            <w:vAlign w:val="center"/>
+          </w:tcPr>
+          <w:p>
+            <w:pPr>
+              <w:pStyle w:val="Caption"/>
+              <w:spacing w:after="0"/>
+              <w:jc w:val="center"/>
+              <w:rPr>
+                <w:i w:val="0"/>
+                <w:iCs w:val="0"/>
+                <w:color w:val="000000" w:themeColor="text1"/>
+                <w:lang w:val="sl-SI"/>
+              </w:rPr>
+            </w:pPr>
+            <w:r>
+              <w:rPr>
+                <w:i w:val="0"/>
+                <w:iCs w:val="0"/>
                 <w:color w:val="000000" w:themeColor="text1"/>
                 <w:lang w:val="sl-SI"/>
               </w:rPr>
@@ -11486,24 +11630,37 @@
         <w:tc>
           <w:tcPr>
             <w:tcW w:w="6237" w:type="dxa"/>
-          </w:tcPr>
-          <w:p>
-            <w:pPr>
-              <w:pStyle w:val="Caption"/>
-              <w:spacing w:after="0"/>
-              <w:rPr>
-                <w:i w:val="0"/>
-                <w:iCs w:val="0"/>
-                <w:color w:val="000000" w:themeColor="text1"/>
-                <w:lang w:val="sl-SI"/>
-              </w:rPr>
-            </w:pPr>
-            <w:r>
-              <w:rPr>
-                <w:color w:val="000000" w:themeColor="text1"/>
-                <w:lang w:val="sl-SI"/>
-              </w:rPr>
-              <w:t>Uporabnik spremeni podatke.</w:t>
+            <w:vAlign w:val="center"/>
+          </w:tcPr>
+          <w:p>
+            <w:pPr>
+              <w:pStyle w:val="Caption"/>
+              <w:spacing w:after="0"/>
+              <w:rPr>
+                <w:color w:val="000000" w:themeColor="text1"/>
+                <w:lang w:val="sl-SI"/>
+              </w:rPr>
+            </w:pPr>
+            <w:r>
+              <w:rPr>
+                <w:color w:val="000000" w:themeColor="text1"/>
+                <w:lang w:val="sl-SI"/>
+              </w:rPr>
+              <w:t>Označi</w:t>
+            </w:r>
+            <w:r>
+              <w:rPr>
+                <w:color w:val="000000" w:themeColor="text1"/>
+                <w:lang w:val="sl-SI"/>
+              </w:rPr>
+              <w:t xml:space="preserve"> vozilo</w:t>
+            </w:r>
+            <w:r>
+              <w:rPr>
+                <w:color w:val="000000" w:themeColor="text1"/>
+                <w:lang w:val="sl-SI"/>
+              </w:rPr>
+              <w:t>t.</w:t>
             </w:r>
           </w:p>
         </w:tc>
@@ -11535,21 +11692,24 @@
         <w:tc>
           <w:tcPr>
             <w:tcW w:w="1701" w:type="dxa"/>
-          </w:tcPr>
-          <w:p>
-            <w:pPr>
-              <w:pStyle w:val="Caption"/>
-              <w:spacing w:after="0"/>
-              <w:jc w:val="center"/>
-              <w:rPr>
-                <w:i w:val="0"/>
-                <w:iCs w:val="0"/>
-                <w:color w:val="000000" w:themeColor="text1"/>
-                <w:lang w:val="sl-SI"/>
-              </w:rPr>
-            </w:pPr>
-            <w:r>
-              <w:rPr>
+            <w:vAlign w:val="center"/>
+          </w:tcPr>
+          <w:p>
+            <w:pPr>
+              <w:pStyle w:val="Caption"/>
+              <w:spacing w:after="0"/>
+              <w:jc w:val="center"/>
+              <w:rPr>
+                <w:i w:val="0"/>
+                <w:iCs w:val="0"/>
+                <w:color w:val="000000" w:themeColor="text1"/>
+                <w:lang w:val="sl-SI"/>
+              </w:rPr>
+            </w:pPr>
+            <w:r>
+              <w:rPr>
+                <w:i w:val="0"/>
+                <w:iCs w:val="0"/>
                 <w:color w:val="000000" w:themeColor="text1"/>
                 <w:lang w:val="sl-SI"/>
               </w:rPr>
@@ -11560,24 +11720,37 @@
         <w:tc>
           <w:tcPr>
             <w:tcW w:w="6237" w:type="dxa"/>
-          </w:tcPr>
-          <w:p>
-            <w:pPr>
-              <w:pStyle w:val="Caption"/>
-              <w:spacing w:after="0"/>
-              <w:rPr>
-                <w:i w:val="0"/>
-                <w:iCs w:val="0"/>
-                <w:color w:val="000000" w:themeColor="text1"/>
-                <w:lang w:val="sl-SI"/>
-              </w:rPr>
-            </w:pPr>
-            <w:r>
-              <w:rPr>
-                <w:color w:val="000000" w:themeColor="text1"/>
-                <w:lang w:val="sl-SI"/>
-              </w:rPr>
-              <w:t>Uporabnik shrani spremembe.</w:t>
+            <w:vAlign w:val="center"/>
+          </w:tcPr>
+          <w:p>
+            <w:pPr>
+              <w:pStyle w:val="Caption"/>
+              <w:spacing w:after="0"/>
+              <w:rPr>
+                <w:color w:val="000000" w:themeColor="text1"/>
+                <w:lang w:val="sl-SI"/>
+              </w:rPr>
+            </w:pPr>
+            <w:r>
+              <w:rPr>
+                <w:color w:val="000000" w:themeColor="text1"/>
+                <w:lang w:val="sl-SI"/>
+              </w:rPr>
+              <w:t xml:space="preserve">Uporabnik </w:t>
+            </w:r>
+            <w:r>
+              <w:rPr>
+                <w:color w:val="000000" w:themeColor="text1"/>
+                <w:lang w:val="sl-SI"/>
+              </w:rPr>
+              <w:t>shrani</w:t>
+            </w:r>
+            <w:r>
+              <w:rPr>
+                <w:color w:val="000000" w:themeColor="text1"/>
+                <w:lang w:val="sl-SI"/>
+              </w:rPr>
+              <w:t>i spremembe</w:t>
             </w:r>
           </w:p>
         </w:tc>
@@ -11711,21 +11884,24 @@
         <w:tc>
           <w:tcPr>
             <w:tcW w:w="1701" w:type="dxa"/>
-          </w:tcPr>
-          <w:p>
-            <w:pPr>
-              <w:pStyle w:val="Caption"/>
-              <w:spacing w:after="0"/>
-              <w:jc w:val="center"/>
-              <w:rPr>
-                <w:i w:val="0"/>
-                <w:iCs w:val="0"/>
-                <w:color w:val="000000" w:themeColor="text1"/>
-                <w:lang w:val="sl-SI"/>
-              </w:rPr>
-            </w:pPr>
-            <w:r>
-              <w:rPr>
+            <w:vAlign w:val="center"/>
+          </w:tcPr>
+          <w:p>
+            <w:pPr>
+              <w:pStyle w:val="Caption"/>
+              <w:spacing w:after="0"/>
+              <w:jc w:val="center"/>
+              <w:rPr>
+                <w:i w:val="0"/>
+                <w:iCs w:val="0"/>
+                <w:color w:val="000000" w:themeColor="text1"/>
+                <w:lang w:val="sl-SI"/>
+              </w:rPr>
+            </w:pPr>
+            <w:r>
+              <w:rPr>
+                <w:i w:val="0"/>
+                <w:iCs w:val="0"/>
                 <w:color w:val="000000" w:themeColor="text1"/>
                 <w:lang w:val="sl-SI"/>
               </w:rPr>
@@ -11736,24 +11912,39 @@
         <w:tc>
           <w:tcPr>
             <w:tcW w:w="6237" w:type="dxa"/>
-          </w:tcPr>
-          <w:p>
-            <w:pPr>
-              <w:pStyle w:val="Caption"/>
-              <w:spacing w:after="0"/>
-              <w:rPr>
-                <w:i w:val="0"/>
-                <w:iCs w:val="0"/>
-                <w:color w:val="000000" w:themeColor="text1"/>
-                <w:lang w:val="sl-SI"/>
-              </w:rPr>
-            </w:pPr>
-            <w:r>
-              <w:rPr>
-                <w:color w:val="000000" w:themeColor="text1"/>
-                <w:lang w:val="sl-SI"/>
-              </w:rPr>
-              <w:t>Spremenjeni podatki ne ustrezajo pogojem.</w:t>
+            <w:vAlign w:val="center"/>
+          </w:tcPr>
+          <w:p>
+            <w:pPr>
+              <w:pStyle w:val="Caption"/>
+              <w:spacing w:after="0"/>
+              <w:rPr>
+                <w:i w:val="0"/>
+                <w:iCs w:val="0"/>
+                <w:color w:val="000000" w:themeColor="text1"/>
+                <w:lang w:val="sl-SI"/>
+              </w:rPr>
+            </w:pPr>
+            <w:r>
+              <w:rPr>
+                <w:color w:val="000000" w:themeColor="text1"/>
+                <w:lang w:val="sl-SI"/>
+              </w:rPr>
+              <w:t>Vozilo, kateremu želimo dodati</w:t>
+            </w:r>
+            <w:r>
+              <w:rPr>
+                <w:color w:val="000000" w:themeColor="text1"/>
+                <w:lang w:val="sl-SI"/>
+              </w:rPr>
+              <w:t xml:space="preserve"> zasedenost</w:t>
+            </w:r>
+            <w:r>
+              <w:rPr>
+                <w:color w:val="000000" w:themeColor="text1"/>
+                <w:lang w:val="sl-SI"/>
+              </w:rPr>
+              <w:t>t ne obstaja</w:t>
             </w:r>
           </w:p>
         </w:tc>
@@ -11787,19 +11978,24 @@
         <w:tc>
           <w:tcPr>
             <w:tcW w:w="1701" w:type="dxa"/>
-          </w:tcPr>
-          <w:p>
-            <w:pPr>
-              <w:pStyle w:val="Caption"/>
-              <w:spacing w:after="0"/>
-              <w:jc w:val="center"/>
-              <w:rPr>
-                <w:color w:val="000000" w:themeColor="text1"/>
-                <w:lang w:val="sl-SI"/>
-              </w:rPr>
-            </w:pPr>
-            <w:r>
-              <w:rPr>
+            <w:vAlign w:val="center"/>
+          </w:tcPr>
+          <w:p>
+            <w:pPr>
+              <w:pStyle w:val="Caption"/>
+              <w:spacing w:after="0"/>
+              <w:jc w:val="center"/>
+              <w:rPr>
+                <w:i w:val="0"/>
+                <w:iCs w:val="0"/>
+                <w:color w:val="000000" w:themeColor="text1"/>
+                <w:lang w:val="sl-SI"/>
+              </w:rPr>
+            </w:pPr>
+            <w:r>
+              <w:rPr>
+                <w:i w:val="0"/>
+                <w:iCs w:val="0"/>
                 <w:color w:val="000000" w:themeColor="text1"/>
                 <w:lang w:val="sl-SI"/>
               </w:rPr>
@@ -11816,16 +12012,32 @@
               <w:pStyle w:val="Caption"/>
               <w:spacing w:after="0"/>
               <w:rPr>
-                <w:color w:val="000000" w:themeColor="text1"/>
-                <w:lang w:val="sl-SI"/>
-              </w:rPr>
-            </w:pPr>
-            <w:r>
-              <w:rPr>
-                <w:color w:val="000000" w:themeColor="text1"/>
-                <w:lang w:val="sl-SI"/>
-              </w:rPr>
-              <w:t>Uporabnik popravi vnos in nadaljuje s spreminjanjem podatkov.</w:t>
+                <w:i w:val="0"/>
+                <w:iCs w:val="0"/>
+                <w:color w:val="000000" w:themeColor="text1"/>
+                <w:lang w:val="sl-SI"/>
+              </w:rPr>
+            </w:pPr>
+            <w:r>
+              <w:rPr>
+                <w:color w:val="000000" w:themeColor="text1"/>
+                <w:lang w:val="sl-SI"/>
+              </w:rPr>
+              <w:t xml:space="preserve">Uporabnik </w:t>
+            </w:r>
+            <w:r>
+              <w:rPr>
+                <w:color w:val="000000" w:themeColor="text1"/>
+                <w:lang w:val="sl-SI"/>
+              </w:rPr>
+              <w:t>izbere pravilno vozilo</w:t>
+            </w:r>
+            <w:r>
+              <w:rPr>
+                <w:color w:val="000000" w:themeColor="text1"/>
+                <w:lang w:val="sl-SI"/>
+              </w:rPr>
+              <w:t>i vnos in nadaljuje s spreminjanjem podatkov.</w:t>
             </w:r>
           </w:p>
         </w:tc>
@@ -11859,19 +12071,24 @@
         <w:tc>
           <w:tcPr>
             <w:tcW w:w="1701" w:type="dxa"/>
-          </w:tcPr>
-          <w:p>
-            <w:pPr>
-              <w:pStyle w:val="Caption"/>
-              <w:spacing w:after="0"/>
-              <w:jc w:val="center"/>
-              <w:rPr>
-                <w:color w:val="000000" w:themeColor="text1"/>
-                <w:lang w:val="sl-SI"/>
-              </w:rPr>
-            </w:pPr>
-            <w:r>
-              <w:rPr>
+            <w:vAlign w:val="center"/>
+          </w:tcPr>
+          <w:p>
+            <w:pPr>
+              <w:pStyle w:val="Caption"/>
+              <w:spacing w:after="0"/>
+              <w:jc w:val="center"/>
+              <w:rPr>
+                <w:i w:val="0"/>
+                <w:iCs w:val="0"/>
+                <w:color w:val="000000" w:themeColor="text1"/>
+                <w:lang w:val="sl-SI"/>
+              </w:rPr>
+            </w:pPr>
+            <w:r>
+              <w:rPr>
+                <w:i w:val="0"/>
+                <w:iCs w:val="0"/>
                 <w:color w:val="000000" w:themeColor="text1"/>
                 <w:lang w:val="sl-SI"/>
               </w:rPr>
@@ -11882,12 +12099,15 @@
         <w:tc>
           <w:tcPr>
             <w:tcW w:w="6237" w:type="dxa"/>
-          </w:tcPr>
-          <w:p>
-            <w:pPr>
-              <w:pStyle w:val="Caption"/>
-              <w:spacing w:after="0"/>
-              <w:rPr>
+            <w:vAlign w:val="center"/>
+          </w:tcPr>
+          <w:p>
+            <w:pPr>
+              <w:pStyle w:val="Caption"/>
+              <w:spacing w:after="0"/>
+              <w:rPr>
+                <w:i w:val="0"/>
+                <w:iCs w:val="0"/>
                 <w:color w:val="000000" w:themeColor="text1"/>
                 <w:lang w:val="sl-SI"/>
               </w:rPr>
@@ -11931,19 +12151,24 @@
         <w:tc>
           <w:tcPr>
             <w:tcW w:w="1701" w:type="dxa"/>
-          </w:tcPr>
-          <w:p>
-            <w:pPr>
-              <w:pStyle w:val="Caption"/>
-              <w:spacing w:after="0"/>
-              <w:jc w:val="center"/>
-              <w:rPr>
-                <w:color w:val="000000" w:themeColor="text1"/>
-                <w:lang w:val="sl-SI"/>
-              </w:rPr>
-            </w:pPr>
-            <w:r>
-              <w:rPr>
+            <w:vAlign w:val="center"/>
+          </w:tcPr>
+          <w:p>
+            <w:pPr>
+              <w:pStyle w:val="Caption"/>
+              <w:spacing w:after="0"/>
+              <w:jc w:val="center"/>
+              <w:rPr>
+                <w:i w:val="0"/>
+                <w:iCs w:val="0"/>
+                <w:color w:val="000000" w:themeColor="text1"/>
+                <w:lang w:val="sl-SI"/>
+              </w:rPr>
+            </w:pPr>
+            <w:r>
+              <w:rPr>
+                <w:i w:val="0"/>
+                <w:iCs w:val="0"/>
                 <w:color w:val="000000" w:themeColor="text1"/>
                 <w:lang w:val="sl-SI"/>
               </w:rPr>
@@ -11954,12 +12179,15 @@
         <w:tc>
           <w:tcPr>
             <w:tcW w:w="6237" w:type="dxa"/>
-          </w:tcPr>
-          <w:p>
-            <w:pPr>
-              <w:pStyle w:val="Caption"/>
-              <w:spacing w:after="0"/>
-              <w:rPr>
+            <w:vAlign w:val="center"/>
+          </w:tcPr>
+          <w:p>
+            <w:pPr>
+              <w:pStyle w:val="Caption"/>
+              <w:spacing w:after="0"/>
+              <w:rPr>
+                <w:i w:val="0"/>
+                <w:iCs w:val="0"/>
                 <w:color w:val="000000" w:themeColor="text1"/>
                 <w:lang w:val="sl-SI"/>
               </w:rPr>
@@ -11982,8 +12210,1191 @@
           <w:lang w:val="sl-SI"/>
         </w:rPr>
       </w:pPr>
-      <w:bookmarkStart w:id="25" w:name="_Toc39835951"/>
     </w:p>
+    <w:p>
+      <w:pPr>
+        <w:rPr>
+          <w:lang w:val="sl-SI" w:eastAsia="sl-SI"/>
+        </w:rPr>
+      </w:pPr>
+    </w:p>
+    <w:p>
+      <w:pPr>
+        <w:pStyle w:val="Heading2"/>
+        <w:rPr>
+          <w:lang w:val="sl-SI"/>
+        </w:rPr>
+      </w:pPr>
+      <w:bookmarkStart w:id="25" w:name="_Toc40436214"/>
+      <w:r>
+        <w:rPr>
+          <w:lang w:val="sl-SI"/>
+        </w:rPr>
+        <w:lastRenderedPageBreak/>
+        <w:t>Urejanje podaktov</w:t>
+      </w:r>
+      <w:r>
+        <w:rPr>
+          <w:lang w:val="sl-SI"/>
+        </w:rPr>
+        <w:t xml:space="preserve"> ponudnika</w:t>
+      </w:r>
+      <w:bookmarkEnd w:id="23"/>
+      <w:bookmarkEnd w:id="25"/>
+    </w:p>
+    <w:p>
+      <w:pPr>
+        <w:rPr>
+          <w:lang w:val="sl-SI" w:eastAsia="sl-SI"/>
+        </w:rPr>
+      </w:pPr>
+    </w:p>
+    <w:tbl>
+      <w:tblPr>
+        <w:tblStyle w:val="TableGrid"/>
+        <w:tblW w:w="9924" w:type="dxa"/>
+        <w:tblInd w:w="-5" w:type="dxa"/>
+        <w:tblLook w:val="04A0" w:firstRow="1" w:lastRow="0" w:firstColumn="1" w:lastColumn="0" w:noHBand="0" w:noVBand="1"/>
+      </w:tblPr>
+      <w:tblGrid>
+        <w:gridCol w:w="1986"/>
+        <w:gridCol w:w="1701"/>
+        <w:gridCol w:w="6237"/>
+      </w:tblGrid>
+      <w:tr>
+        <w:trPr>
+          <w:trHeight w:val="283"/>
+        </w:trPr>
+        <w:tc>
+          <w:tcPr>
+            <w:tcW w:w="1986" w:type="dxa"/>
+            <w:vAlign w:val="center"/>
+          </w:tcPr>
+          <w:p>
+            <w:pPr>
+              <w:pStyle w:val="Caption"/>
+              <w:spacing w:after="0"/>
+              <w:jc w:val="center"/>
+              <w:rPr>
+                <w:b/>
+                <w:bCs/>
+                <w:i w:val="0"/>
+                <w:iCs w:val="0"/>
+                <w:color w:val="000000" w:themeColor="text1"/>
+                <w:lang w:val="sl-SI"/>
+              </w:rPr>
+            </w:pPr>
+            <w:r>
+              <w:rPr>
+                <w:b/>
+                <w:bCs/>
+                <w:i w:val="0"/>
+                <w:iCs w:val="0"/>
+                <w:color w:val="000000" w:themeColor="text1"/>
+                <w:lang w:val="sl-SI"/>
+              </w:rPr>
+              <w:t>PU#</w:t>
+            </w:r>
+            <w:r>
+              <w:rPr>
+                <w:b/>
+                <w:bCs/>
+                <w:i w:val="0"/>
+                <w:iCs w:val="0"/>
+                <w:color w:val="000000" w:themeColor="text1"/>
+                <w:lang w:val="sl-SI"/>
+              </w:rPr>
+              <w:t>8</w:t>
+            </w:r>
+          </w:p>
+        </w:tc>
+        <w:tc>
+          <w:tcPr>
+            <w:tcW w:w="7938" w:type="dxa"/>
+            <w:gridSpan w:val="2"/>
+            <w:vAlign w:val="center"/>
+          </w:tcPr>
+          <w:p>
+            <w:pPr>
+              <w:pStyle w:val="Caption"/>
+              <w:spacing w:after="0"/>
+              <w:rPr>
+                <w:color w:val="000000" w:themeColor="text1"/>
+                <w:lang w:val="sl-SI"/>
+              </w:rPr>
+            </w:pPr>
+            <w:r>
+              <w:rPr>
+                <w:color w:val="000000" w:themeColor="text1"/>
+                <w:lang w:val="sl-SI"/>
+              </w:rPr>
+              <w:t>Urejanje podaktov ponudnika</w:t>
+            </w:r>
+          </w:p>
+        </w:tc>
+      </w:tr>
+      <w:tr>
+        <w:trPr>
+          <w:trHeight w:val="283"/>
+        </w:trPr>
+        <w:tc>
+          <w:tcPr>
+            <w:tcW w:w="1986" w:type="dxa"/>
+            <w:vAlign w:val="center"/>
+          </w:tcPr>
+          <w:p>
+            <w:pPr>
+              <w:pStyle w:val="Caption"/>
+              <w:spacing w:after="0"/>
+              <w:jc w:val="center"/>
+              <w:rPr>
+                <w:b/>
+                <w:bCs/>
+                <w:i w:val="0"/>
+                <w:iCs w:val="0"/>
+                <w:color w:val="000000" w:themeColor="text1"/>
+                <w:lang w:val="sl-SI"/>
+              </w:rPr>
+            </w:pPr>
+            <w:r>
+              <w:rPr>
+                <w:b/>
+                <w:bCs/>
+                <w:i w:val="0"/>
+                <w:iCs w:val="0"/>
+                <w:color w:val="000000" w:themeColor="text1"/>
+                <w:lang w:val="sl-SI"/>
+              </w:rPr>
+              <w:t>CILJ IN KONTEKTS</w:t>
+            </w:r>
+          </w:p>
+        </w:tc>
+        <w:tc>
+          <w:tcPr>
+            <w:tcW w:w="7938" w:type="dxa"/>
+            <w:gridSpan w:val="2"/>
+            <w:vAlign w:val="center"/>
+          </w:tcPr>
+          <w:p>
+            <w:pPr>
+              <w:pStyle w:val="Caption"/>
+              <w:spacing w:after="0"/>
+              <w:rPr>
+                <w:i w:val="0"/>
+                <w:iCs w:val="0"/>
+                <w:color w:val="000000" w:themeColor="text1"/>
+                <w:lang w:val="sl-SI"/>
+              </w:rPr>
+            </w:pPr>
+            <w:r>
+              <w:rPr>
+                <w:color w:val="000000" w:themeColor="text1"/>
+                <w:lang w:val="sl-SI"/>
+              </w:rPr>
+              <w:t>Uporabnik želi spremeniti podatke, ki jih je vnesel pri registraciji.</w:t>
+            </w:r>
+          </w:p>
+        </w:tc>
+      </w:tr>
+      <w:tr>
+        <w:trPr>
+          <w:trHeight w:val="283"/>
+        </w:trPr>
+        <w:tc>
+          <w:tcPr>
+            <w:tcW w:w="1986" w:type="dxa"/>
+            <w:vAlign w:val="center"/>
+          </w:tcPr>
+          <w:p>
+            <w:pPr>
+              <w:pStyle w:val="Caption"/>
+              <w:spacing w:after="0"/>
+              <w:jc w:val="center"/>
+              <w:rPr>
+                <w:b/>
+                <w:bCs/>
+                <w:i w:val="0"/>
+                <w:iCs w:val="0"/>
+                <w:color w:val="000000" w:themeColor="text1"/>
+                <w:lang w:val="sl-SI"/>
+              </w:rPr>
+            </w:pPr>
+            <w:r>
+              <w:rPr>
+                <w:b/>
+                <w:bCs/>
+                <w:i w:val="0"/>
+                <w:iCs w:val="0"/>
+                <w:color w:val="000000" w:themeColor="text1"/>
+                <w:lang w:val="sl-SI"/>
+              </w:rPr>
+              <w:t>POGOJ USPEŠNEGA ZAKJLUČKA</w:t>
+            </w:r>
+          </w:p>
+        </w:tc>
+        <w:tc>
+          <w:tcPr>
+            <w:tcW w:w="7938" w:type="dxa"/>
+            <w:gridSpan w:val="2"/>
+            <w:vAlign w:val="center"/>
+          </w:tcPr>
+          <w:p>
+            <w:pPr>
+              <w:pStyle w:val="Caption"/>
+              <w:numPr>
+                <w:ilvl w:val="0"/>
+                <w:numId w:val="22"/>
+              </w:numPr>
+              <w:spacing w:after="0"/>
+              <w:rPr>
+                <w:color w:val="000000" w:themeColor="text1"/>
+                <w:lang w:val="sl-SI"/>
+              </w:rPr>
+            </w:pPr>
+            <w:r>
+              <w:rPr>
+                <w:color w:val="000000" w:themeColor="text1"/>
+                <w:lang w:val="sl-SI"/>
+              </w:rPr>
+              <w:t>Uporabnik je prijavljen v sistem.</w:t>
+            </w:r>
+          </w:p>
+          <w:p>
+            <w:pPr>
+              <w:pStyle w:val="Caption"/>
+              <w:numPr>
+                <w:ilvl w:val="0"/>
+                <w:numId w:val="22"/>
+              </w:numPr>
+              <w:spacing w:after="0"/>
+              <w:rPr>
+                <w:color w:val="000000" w:themeColor="text1"/>
+                <w:lang w:val="sl-SI"/>
+              </w:rPr>
+            </w:pPr>
+            <w:r>
+              <w:rPr>
+                <w:color w:val="000000" w:themeColor="text1"/>
+                <w:lang w:val="sl-SI"/>
+              </w:rPr>
+              <w:t>Spremenjeni podatki so veljavni.</w:t>
+            </w:r>
+          </w:p>
+          <w:p>
+            <w:pPr>
+              <w:pStyle w:val="Caption"/>
+              <w:numPr>
+                <w:ilvl w:val="0"/>
+                <w:numId w:val="22"/>
+              </w:numPr>
+              <w:spacing w:after="0"/>
+              <w:rPr>
+                <w:iCs w:val="0"/>
+                <w:color w:val="000000" w:themeColor="text1"/>
+                <w:lang w:val="sl-SI"/>
+              </w:rPr>
+            </w:pPr>
+            <w:r>
+              <w:rPr>
+                <w:color w:val="000000" w:themeColor="text1"/>
+                <w:lang w:val="sl-SI"/>
+              </w:rPr>
+              <w:t>Vzpostavljena internetna povezava.</w:t>
+            </w:r>
+          </w:p>
+        </w:tc>
+      </w:tr>
+      <w:tr>
+        <w:trPr>
+          <w:trHeight w:val="283"/>
+        </w:trPr>
+        <w:tc>
+          <w:tcPr>
+            <w:tcW w:w="1986" w:type="dxa"/>
+            <w:vAlign w:val="center"/>
+          </w:tcPr>
+          <w:p>
+            <w:pPr>
+              <w:pStyle w:val="Caption"/>
+              <w:spacing w:after="0"/>
+              <w:jc w:val="center"/>
+              <w:rPr>
+                <w:b/>
+                <w:bCs/>
+                <w:i w:val="0"/>
+                <w:iCs w:val="0"/>
+                <w:color w:val="000000" w:themeColor="text1"/>
+                <w:lang w:val="sl-SI"/>
+              </w:rPr>
+            </w:pPr>
+            <w:r>
+              <w:rPr>
+                <w:b/>
+                <w:bCs/>
+                <w:i w:val="0"/>
+                <w:iCs w:val="0"/>
+                <w:color w:val="000000" w:themeColor="text1"/>
+                <w:lang w:val="sl-SI"/>
+              </w:rPr>
+              <w:t>POGOJ NEUSPEŠNEGA ZAKJLUČKA</w:t>
+            </w:r>
+          </w:p>
+        </w:tc>
+        <w:tc>
+          <w:tcPr>
+            <w:tcW w:w="7938" w:type="dxa"/>
+            <w:gridSpan w:val="2"/>
+            <w:vAlign w:val="center"/>
+          </w:tcPr>
+          <w:p>
+            <w:pPr>
+              <w:pStyle w:val="Caption"/>
+              <w:numPr>
+                <w:ilvl w:val="0"/>
+                <w:numId w:val="23"/>
+              </w:numPr>
+              <w:spacing w:after="0"/>
+              <w:ind w:left="603"/>
+              <w:rPr>
+                <w:color w:val="000000" w:themeColor="text1"/>
+                <w:lang w:val="sl-SI"/>
+              </w:rPr>
+            </w:pPr>
+            <w:r>
+              <w:rPr>
+                <w:color w:val="000000" w:themeColor="text1"/>
+                <w:lang w:val="sl-SI"/>
+              </w:rPr>
+              <w:t>Uporabnik ni prijavljen v sistem.</w:t>
+            </w:r>
+          </w:p>
+          <w:p>
+            <w:pPr>
+              <w:pStyle w:val="Caption"/>
+              <w:numPr>
+                <w:ilvl w:val="0"/>
+                <w:numId w:val="23"/>
+              </w:numPr>
+              <w:spacing w:after="0"/>
+              <w:ind w:left="603"/>
+              <w:rPr>
+                <w:color w:val="000000" w:themeColor="text1"/>
+                <w:lang w:val="sl-SI"/>
+              </w:rPr>
+            </w:pPr>
+            <w:r>
+              <w:rPr>
+                <w:color w:val="000000" w:themeColor="text1"/>
+                <w:lang w:val="sl-SI"/>
+              </w:rPr>
+              <w:t>Spremenjeni podatki so neveljavni.</w:t>
+            </w:r>
+          </w:p>
+          <w:p>
+            <w:pPr>
+              <w:pStyle w:val="Caption"/>
+              <w:numPr>
+                <w:ilvl w:val="0"/>
+                <w:numId w:val="23"/>
+              </w:numPr>
+              <w:spacing w:after="0"/>
+              <w:ind w:left="603"/>
+              <w:rPr>
+                <w:iCs w:val="0"/>
+                <w:color w:val="000000" w:themeColor="text1"/>
+                <w:lang w:val="sl-SI"/>
+              </w:rPr>
+            </w:pPr>
+            <w:r>
+              <w:rPr>
+                <w:color w:val="000000" w:themeColor="text1"/>
+                <w:lang w:val="sl-SI"/>
+              </w:rPr>
+              <w:t>Internetna povezava ni vzpostavljena</w:t>
+            </w:r>
+          </w:p>
+        </w:tc>
+      </w:tr>
+      <w:tr>
+        <w:trPr>
+          <w:trHeight w:val="283"/>
+        </w:trPr>
+        <w:tc>
+          <w:tcPr>
+            <w:tcW w:w="1986" w:type="dxa"/>
+            <w:vAlign w:val="center"/>
+          </w:tcPr>
+          <w:p>
+            <w:pPr>
+              <w:pStyle w:val="Caption"/>
+              <w:spacing w:after="0"/>
+              <w:jc w:val="center"/>
+              <w:rPr>
+                <w:b/>
+                <w:bCs/>
+                <w:i w:val="0"/>
+                <w:iCs w:val="0"/>
+                <w:color w:val="000000" w:themeColor="text1"/>
+                <w:lang w:val="sl-SI"/>
+              </w:rPr>
+            </w:pPr>
+            <w:r>
+              <w:rPr>
+                <w:b/>
+                <w:bCs/>
+                <w:i w:val="0"/>
+                <w:iCs w:val="0"/>
+                <w:color w:val="000000" w:themeColor="text1"/>
+                <w:lang w:val="sl-SI"/>
+              </w:rPr>
+              <w:t>PRIMRNI IN SEKUNDARNI AKTERJI</w:t>
+            </w:r>
+          </w:p>
+        </w:tc>
+        <w:tc>
+          <w:tcPr>
+            <w:tcW w:w="7938" w:type="dxa"/>
+            <w:gridSpan w:val="2"/>
+            <w:vAlign w:val="center"/>
+          </w:tcPr>
+          <w:p>
+            <w:pPr>
+              <w:pStyle w:val="Caption"/>
+              <w:spacing w:after="0"/>
+              <w:rPr>
+                <w:i w:val="0"/>
+                <w:iCs w:val="0"/>
+                <w:color w:val="000000" w:themeColor="text1"/>
+                <w:lang w:val="sl-SI"/>
+              </w:rPr>
+            </w:pPr>
+            <w:r>
+              <w:rPr>
+                <w:i w:val="0"/>
+                <w:iCs w:val="0"/>
+                <w:color w:val="000000" w:themeColor="text1"/>
+                <w:lang w:val="sl-SI"/>
+              </w:rPr>
+              <w:t>Primarni akter: ponudnik</w:t>
+            </w:r>
+          </w:p>
+        </w:tc>
+      </w:tr>
+      <w:tr>
+        <w:trPr>
+          <w:trHeight w:val="283"/>
+        </w:trPr>
+        <w:tc>
+          <w:tcPr>
+            <w:tcW w:w="1986" w:type="dxa"/>
+            <w:vMerge w:val="restart"/>
+          </w:tcPr>
+          <w:p>
+            <w:pPr>
+              <w:pStyle w:val="Caption"/>
+              <w:spacing w:after="0"/>
+              <w:jc w:val="center"/>
+              <w:rPr>
+                <w:b/>
+                <w:bCs/>
+                <w:i w:val="0"/>
+                <w:iCs w:val="0"/>
+                <w:color w:val="000000" w:themeColor="text1"/>
+                <w:lang w:val="sl-SI"/>
+              </w:rPr>
+            </w:pPr>
+            <w:r>
+              <w:rPr>
+                <w:b/>
+                <w:bCs/>
+                <w:i w:val="0"/>
+                <w:iCs w:val="0"/>
+                <w:color w:val="000000" w:themeColor="text1"/>
+                <w:lang w:val="sl-SI"/>
+              </w:rPr>
+              <w:t>SCENARIJ</w:t>
+            </w:r>
+          </w:p>
+        </w:tc>
+        <w:tc>
+          <w:tcPr>
+            <w:tcW w:w="1701" w:type="dxa"/>
+            <w:vAlign w:val="center"/>
+          </w:tcPr>
+          <w:p>
+            <w:pPr>
+              <w:pStyle w:val="Caption"/>
+              <w:spacing w:after="0"/>
+              <w:jc w:val="center"/>
+              <w:rPr>
+                <w:b/>
+                <w:bCs/>
+                <w:i w:val="0"/>
+                <w:iCs w:val="0"/>
+                <w:color w:val="000000" w:themeColor="text1"/>
+                <w:lang w:val="sl-SI"/>
+              </w:rPr>
+            </w:pPr>
+            <w:r>
+              <w:rPr>
+                <w:b/>
+                <w:bCs/>
+                <w:i w:val="0"/>
+                <w:iCs w:val="0"/>
+                <w:color w:val="000000" w:themeColor="text1"/>
+                <w:lang w:val="sl-SI"/>
+              </w:rPr>
+              <w:t>KORAK</w:t>
+            </w:r>
+          </w:p>
+        </w:tc>
+        <w:tc>
+          <w:tcPr>
+            <w:tcW w:w="6237" w:type="dxa"/>
+            <w:vAlign w:val="center"/>
+          </w:tcPr>
+          <w:p>
+            <w:pPr>
+              <w:pStyle w:val="Caption"/>
+              <w:spacing w:after="0"/>
+              <w:rPr>
+                <w:b/>
+                <w:bCs/>
+                <w:i w:val="0"/>
+                <w:iCs w:val="0"/>
+                <w:color w:val="000000" w:themeColor="text1"/>
+                <w:lang w:val="sl-SI"/>
+              </w:rPr>
+            </w:pPr>
+            <w:r>
+              <w:rPr>
+                <w:b/>
+                <w:bCs/>
+                <w:i w:val="0"/>
+                <w:iCs w:val="0"/>
+                <w:color w:val="000000" w:themeColor="text1"/>
+                <w:lang w:val="sl-SI"/>
+              </w:rPr>
+              <w:t>AKCIJA</w:t>
+            </w:r>
+          </w:p>
+        </w:tc>
+      </w:tr>
+      <w:tr>
+        <w:trPr>
+          <w:trHeight w:val="283"/>
+        </w:trPr>
+        <w:tc>
+          <w:tcPr>
+            <w:tcW w:w="1986" w:type="dxa"/>
+            <w:vMerge/>
+            <w:vAlign w:val="center"/>
+          </w:tcPr>
+          <w:p>
+            <w:pPr>
+              <w:pStyle w:val="Caption"/>
+              <w:spacing w:after="0"/>
+              <w:jc w:val="center"/>
+              <w:rPr>
+                <w:i w:val="0"/>
+                <w:iCs w:val="0"/>
+                <w:color w:val="000000" w:themeColor="text1"/>
+                <w:lang w:val="sl-SI"/>
+              </w:rPr>
+            </w:pPr>
+          </w:p>
+        </w:tc>
+        <w:tc>
+          <w:tcPr>
+            <w:tcW w:w="1701" w:type="dxa"/>
+          </w:tcPr>
+          <w:p>
+            <w:pPr>
+              <w:pStyle w:val="Caption"/>
+              <w:spacing w:after="0"/>
+              <w:jc w:val="center"/>
+              <w:rPr>
+                <w:i w:val="0"/>
+                <w:iCs w:val="0"/>
+                <w:color w:val="000000" w:themeColor="text1"/>
+                <w:lang w:val="sl-SI"/>
+              </w:rPr>
+            </w:pPr>
+            <w:r>
+              <w:rPr>
+                <w:color w:val="000000" w:themeColor="text1"/>
+                <w:lang w:val="sl-SI"/>
+              </w:rPr>
+              <w:t>1</w:t>
+            </w:r>
+          </w:p>
+        </w:tc>
+        <w:tc>
+          <w:tcPr>
+            <w:tcW w:w="6237" w:type="dxa"/>
+          </w:tcPr>
+          <w:p>
+            <w:pPr>
+              <w:pStyle w:val="Caption"/>
+              <w:spacing w:after="0"/>
+              <w:rPr>
+                <w:i w:val="0"/>
+                <w:iCs w:val="0"/>
+                <w:color w:val="000000" w:themeColor="text1"/>
+                <w:lang w:val="sl-SI"/>
+              </w:rPr>
+            </w:pPr>
+            <w:r>
+              <w:rPr>
+                <w:color w:val="000000" w:themeColor="text1"/>
+                <w:lang w:val="sl-SI"/>
+              </w:rPr>
+              <w:t>Uporabnik izbere možnost spreminjanja podatkov.</w:t>
+            </w:r>
+          </w:p>
+        </w:tc>
+      </w:tr>
+      <w:tr>
+        <w:trPr>
+          <w:trHeight w:val="283"/>
+        </w:trPr>
+        <w:tc>
+          <w:tcPr>
+            <w:tcW w:w="1986" w:type="dxa"/>
+            <w:vMerge/>
+            <w:vAlign w:val="center"/>
+          </w:tcPr>
+          <w:p>
+            <w:pPr>
+              <w:pStyle w:val="Caption"/>
+              <w:spacing w:after="0"/>
+              <w:jc w:val="center"/>
+              <w:rPr>
+                <w:i w:val="0"/>
+                <w:iCs w:val="0"/>
+                <w:color w:val="000000" w:themeColor="text1"/>
+                <w:lang w:val="sl-SI"/>
+              </w:rPr>
+            </w:pPr>
+          </w:p>
+        </w:tc>
+        <w:tc>
+          <w:tcPr>
+            <w:tcW w:w="1701" w:type="dxa"/>
+          </w:tcPr>
+          <w:p>
+            <w:pPr>
+              <w:pStyle w:val="Caption"/>
+              <w:spacing w:after="0"/>
+              <w:jc w:val="center"/>
+              <w:rPr>
+                <w:i w:val="0"/>
+                <w:iCs w:val="0"/>
+                <w:color w:val="000000" w:themeColor="text1"/>
+                <w:lang w:val="sl-SI"/>
+              </w:rPr>
+            </w:pPr>
+            <w:r>
+              <w:rPr>
+                <w:color w:val="000000" w:themeColor="text1"/>
+                <w:lang w:val="sl-SI"/>
+              </w:rPr>
+              <w:t>2</w:t>
+            </w:r>
+          </w:p>
+        </w:tc>
+        <w:tc>
+          <w:tcPr>
+            <w:tcW w:w="6237" w:type="dxa"/>
+          </w:tcPr>
+          <w:p>
+            <w:pPr>
+              <w:pStyle w:val="Caption"/>
+              <w:spacing w:after="0"/>
+              <w:rPr>
+                <w:i w:val="0"/>
+                <w:iCs w:val="0"/>
+                <w:color w:val="000000" w:themeColor="text1"/>
+                <w:lang w:val="sl-SI"/>
+              </w:rPr>
+            </w:pPr>
+            <w:r>
+              <w:rPr>
+                <w:color w:val="000000" w:themeColor="text1"/>
+                <w:lang w:val="sl-SI"/>
+              </w:rPr>
+              <w:t>Uporabnik spremeni podatke.</w:t>
+            </w:r>
+          </w:p>
+        </w:tc>
+      </w:tr>
+      <w:tr>
+        <w:trPr>
+          <w:trHeight w:val="283"/>
+        </w:trPr>
+        <w:tc>
+          <w:tcPr>
+            <w:tcW w:w="1986" w:type="dxa"/>
+            <w:vMerge/>
+            <w:vAlign w:val="center"/>
+          </w:tcPr>
+          <w:p>
+            <w:pPr>
+              <w:pStyle w:val="Caption"/>
+              <w:spacing w:after="0"/>
+              <w:jc w:val="center"/>
+              <w:rPr>
+                <w:i w:val="0"/>
+                <w:iCs w:val="0"/>
+                <w:color w:val="000000" w:themeColor="text1"/>
+                <w:lang w:val="sl-SI"/>
+              </w:rPr>
+            </w:pPr>
+          </w:p>
+        </w:tc>
+        <w:tc>
+          <w:tcPr>
+            <w:tcW w:w="1701" w:type="dxa"/>
+          </w:tcPr>
+          <w:p>
+            <w:pPr>
+              <w:pStyle w:val="Caption"/>
+              <w:spacing w:after="0"/>
+              <w:jc w:val="center"/>
+              <w:rPr>
+                <w:i w:val="0"/>
+                <w:iCs w:val="0"/>
+                <w:color w:val="000000" w:themeColor="text1"/>
+                <w:lang w:val="sl-SI"/>
+              </w:rPr>
+            </w:pPr>
+            <w:r>
+              <w:rPr>
+                <w:color w:val="000000" w:themeColor="text1"/>
+                <w:lang w:val="sl-SI"/>
+              </w:rPr>
+              <w:t>3</w:t>
+            </w:r>
+          </w:p>
+        </w:tc>
+        <w:tc>
+          <w:tcPr>
+            <w:tcW w:w="6237" w:type="dxa"/>
+          </w:tcPr>
+          <w:p>
+            <w:pPr>
+              <w:pStyle w:val="Caption"/>
+              <w:spacing w:after="0"/>
+              <w:rPr>
+                <w:i w:val="0"/>
+                <w:iCs w:val="0"/>
+                <w:color w:val="000000" w:themeColor="text1"/>
+                <w:lang w:val="sl-SI"/>
+              </w:rPr>
+            </w:pPr>
+            <w:r>
+              <w:rPr>
+                <w:color w:val="000000" w:themeColor="text1"/>
+                <w:lang w:val="sl-SI"/>
+              </w:rPr>
+              <w:t>Uporabnik shrani spremembe.</w:t>
+            </w:r>
+          </w:p>
+        </w:tc>
+      </w:tr>
+      <w:tr>
+        <w:trPr>
+          <w:trHeight w:val="283"/>
+        </w:trPr>
+        <w:tc>
+          <w:tcPr>
+            <w:tcW w:w="1986" w:type="dxa"/>
+            <w:vMerge w:val="restart"/>
+          </w:tcPr>
+          <w:p>
+            <w:pPr>
+              <w:pStyle w:val="Caption"/>
+              <w:spacing w:after="0"/>
+              <w:jc w:val="center"/>
+              <w:rPr>
+                <w:b/>
+                <w:bCs/>
+                <w:i w:val="0"/>
+                <w:iCs w:val="0"/>
+                <w:color w:val="000000" w:themeColor="text1"/>
+                <w:lang w:val="sl-SI"/>
+              </w:rPr>
+            </w:pPr>
+            <w:r>
+              <w:rPr>
+                <w:b/>
+                <w:bCs/>
+                <w:i w:val="0"/>
+                <w:iCs w:val="0"/>
+                <w:color w:val="000000" w:themeColor="text1"/>
+                <w:lang w:val="sl-SI"/>
+              </w:rPr>
+              <w:t>RAZŠIRITEV</w:t>
+            </w:r>
+          </w:p>
+        </w:tc>
+        <w:tc>
+          <w:tcPr>
+            <w:tcW w:w="1701" w:type="dxa"/>
+            <w:vAlign w:val="center"/>
+          </w:tcPr>
+          <w:p>
+            <w:pPr>
+              <w:pStyle w:val="Caption"/>
+              <w:spacing w:after="0"/>
+              <w:jc w:val="center"/>
+              <w:rPr>
+                <w:b/>
+                <w:bCs/>
+                <w:i w:val="0"/>
+                <w:iCs w:val="0"/>
+                <w:color w:val="000000" w:themeColor="text1"/>
+                <w:lang w:val="sl-SI"/>
+              </w:rPr>
+            </w:pPr>
+            <w:r>
+              <w:rPr>
+                <w:b/>
+                <w:bCs/>
+                <w:i w:val="0"/>
+                <w:iCs w:val="0"/>
+                <w:color w:val="000000" w:themeColor="text1"/>
+                <w:lang w:val="sl-SI"/>
+              </w:rPr>
+              <w:t>KORAK</w:t>
+            </w:r>
+          </w:p>
+        </w:tc>
+        <w:tc>
+          <w:tcPr>
+            <w:tcW w:w="6237" w:type="dxa"/>
+            <w:vAlign w:val="center"/>
+          </w:tcPr>
+          <w:p>
+            <w:pPr>
+              <w:pStyle w:val="Caption"/>
+              <w:spacing w:after="0"/>
+              <w:rPr>
+                <w:b/>
+                <w:bCs/>
+                <w:i w:val="0"/>
+                <w:iCs w:val="0"/>
+                <w:color w:val="000000" w:themeColor="text1"/>
+                <w:lang w:val="sl-SI"/>
+              </w:rPr>
+            </w:pPr>
+            <w:r>
+              <w:rPr>
+                <w:b/>
+                <w:bCs/>
+                <w:i w:val="0"/>
+                <w:iCs w:val="0"/>
+                <w:color w:val="000000" w:themeColor="text1"/>
+                <w:lang w:val="sl-SI"/>
+              </w:rPr>
+              <w:t>VEJITVENA AKCIJA</w:t>
+            </w:r>
+          </w:p>
+        </w:tc>
+      </w:tr>
+      <w:tr>
+        <w:trPr>
+          <w:trHeight w:val="283"/>
+        </w:trPr>
+        <w:tc>
+          <w:tcPr>
+            <w:tcW w:w="1986" w:type="dxa"/>
+            <w:vMerge/>
+            <w:vAlign w:val="center"/>
+          </w:tcPr>
+          <w:p>
+            <w:pPr>
+              <w:pStyle w:val="Caption"/>
+              <w:spacing w:after="0"/>
+              <w:jc w:val="center"/>
+              <w:rPr>
+                <w:b/>
+                <w:bCs/>
+                <w:i w:val="0"/>
+                <w:iCs w:val="0"/>
+                <w:color w:val="000000" w:themeColor="text1"/>
+                <w:lang w:val="sl-SI"/>
+              </w:rPr>
+            </w:pPr>
+          </w:p>
+        </w:tc>
+        <w:tc>
+          <w:tcPr>
+            <w:tcW w:w="1701" w:type="dxa"/>
+          </w:tcPr>
+          <w:p>
+            <w:pPr>
+              <w:pStyle w:val="Caption"/>
+              <w:spacing w:after="0"/>
+              <w:jc w:val="center"/>
+              <w:rPr>
+                <w:i w:val="0"/>
+                <w:iCs w:val="0"/>
+                <w:color w:val="000000" w:themeColor="text1"/>
+                <w:lang w:val="sl-SI"/>
+              </w:rPr>
+            </w:pPr>
+            <w:r>
+              <w:rPr>
+                <w:color w:val="000000" w:themeColor="text1"/>
+                <w:lang w:val="sl-SI"/>
+              </w:rPr>
+              <w:t>2a1</w:t>
+            </w:r>
+          </w:p>
+        </w:tc>
+        <w:tc>
+          <w:tcPr>
+            <w:tcW w:w="6237" w:type="dxa"/>
+          </w:tcPr>
+          <w:p>
+            <w:pPr>
+              <w:pStyle w:val="Caption"/>
+              <w:spacing w:after="0"/>
+              <w:rPr>
+                <w:i w:val="0"/>
+                <w:iCs w:val="0"/>
+                <w:color w:val="000000" w:themeColor="text1"/>
+                <w:lang w:val="sl-SI"/>
+              </w:rPr>
+            </w:pPr>
+            <w:r>
+              <w:rPr>
+                <w:color w:val="000000" w:themeColor="text1"/>
+                <w:lang w:val="sl-SI"/>
+              </w:rPr>
+              <w:t>Spremenjeni podatki ne ustrezajo pogojem.</w:t>
+            </w:r>
+          </w:p>
+        </w:tc>
+      </w:tr>
+      <w:tr>
+        <w:trPr>
+          <w:trHeight w:val="283"/>
+        </w:trPr>
+        <w:tc>
+          <w:tcPr>
+            <w:tcW w:w="1986" w:type="dxa"/>
+            <w:vMerge/>
+            <w:vAlign w:val="center"/>
+          </w:tcPr>
+          <w:p>
+            <w:pPr>
+              <w:pStyle w:val="Caption"/>
+              <w:spacing w:after="0"/>
+              <w:jc w:val="center"/>
+              <w:rPr>
+                <w:b/>
+                <w:bCs/>
+                <w:i w:val="0"/>
+                <w:iCs w:val="0"/>
+                <w:color w:val="000000" w:themeColor="text1"/>
+                <w:lang w:val="sl-SI"/>
+              </w:rPr>
+            </w:pPr>
+          </w:p>
+        </w:tc>
+        <w:tc>
+          <w:tcPr>
+            <w:tcW w:w="1701" w:type="dxa"/>
+          </w:tcPr>
+          <w:p>
+            <w:pPr>
+              <w:pStyle w:val="Caption"/>
+              <w:spacing w:after="0"/>
+              <w:jc w:val="center"/>
+              <w:rPr>
+                <w:color w:val="000000" w:themeColor="text1"/>
+                <w:lang w:val="sl-SI"/>
+              </w:rPr>
+            </w:pPr>
+            <w:r>
+              <w:rPr>
+                <w:color w:val="000000" w:themeColor="text1"/>
+                <w:lang w:val="sl-SI"/>
+              </w:rPr>
+              <w:t>2a2</w:t>
+            </w:r>
+          </w:p>
+        </w:tc>
+        <w:tc>
+          <w:tcPr>
+            <w:tcW w:w="6237" w:type="dxa"/>
+          </w:tcPr>
+          <w:p>
+            <w:pPr>
+              <w:pStyle w:val="Caption"/>
+              <w:spacing w:after="0"/>
+              <w:rPr>
+                <w:color w:val="000000" w:themeColor="text1"/>
+                <w:lang w:val="sl-SI"/>
+              </w:rPr>
+            </w:pPr>
+            <w:r>
+              <w:rPr>
+                <w:color w:val="000000" w:themeColor="text1"/>
+                <w:lang w:val="sl-SI"/>
+              </w:rPr>
+              <w:t>Uporabnik popravi vnos in nadaljuje s spreminjanjem podatkov.</w:t>
+            </w:r>
+          </w:p>
+        </w:tc>
+      </w:tr>
+      <w:tr>
+        <w:trPr>
+          <w:trHeight w:val="283"/>
+        </w:trPr>
+        <w:tc>
+          <w:tcPr>
+            <w:tcW w:w="1986" w:type="dxa"/>
+            <w:vMerge/>
+            <w:vAlign w:val="center"/>
+          </w:tcPr>
+          <w:p>
+            <w:pPr>
+              <w:pStyle w:val="Caption"/>
+              <w:spacing w:after="0"/>
+              <w:jc w:val="center"/>
+              <w:rPr>
+                <w:b/>
+                <w:bCs/>
+                <w:i w:val="0"/>
+                <w:iCs w:val="0"/>
+                <w:color w:val="000000" w:themeColor="text1"/>
+                <w:lang w:val="sl-SI"/>
+              </w:rPr>
+            </w:pPr>
+          </w:p>
+        </w:tc>
+        <w:tc>
+          <w:tcPr>
+            <w:tcW w:w="1701" w:type="dxa"/>
+          </w:tcPr>
+          <w:p>
+            <w:pPr>
+              <w:pStyle w:val="Caption"/>
+              <w:spacing w:after="0"/>
+              <w:jc w:val="center"/>
+              <w:rPr>
+                <w:color w:val="000000" w:themeColor="text1"/>
+                <w:lang w:val="sl-SI"/>
+              </w:rPr>
+            </w:pPr>
+            <w:r>
+              <w:rPr>
+                <w:color w:val="000000" w:themeColor="text1"/>
+                <w:lang w:val="sl-SI"/>
+              </w:rPr>
+              <w:t>3a1</w:t>
+            </w:r>
+          </w:p>
+        </w:tc>
+        <w:tc>
+          <w:tcPr>
+            <w:tcW w:w="6237" w:type="dxa"/>
+          </w:tcPr>
+          <w:p>
+            <w:pPr>
+              <w:pStyle w:val="Caption"/>
+              <w:spacing w:after="0"/>
+              <w:rPr>
+                <w:color w:val="000000" w:themeColor="text1"/>
+                <w:lang w:val="sl-SI"/>
+              </w:rPr>
+            </w:pPr>
+            <w:r>
+              <w:rPr>
+                <w:color w:val="000000" w:themeColor="text1"/>
+                <w:lang w:val="sl-SI"/>
+              </w:rPr>
+              <w:t>Internetna povezava je prekinjena.</w:t>
+            </w:r>
+          </w:p>
+        </w:tc>
+      </w:tr>
+      <w:tr>
+        <w:trPr>
+          <w:trHeight w:val="283"/>
+        </w:trPr>
+        <w:tc>
+          <w:tcPr>
+            <w:tcW w:w="1986" w:type="dxa"/>
+            <w:vMerge/>
+            <w:vAlign w:val="center"/>
+          </w:tcPr>
+          <w:p>
+            <w:pPr>
+              <w:pStyle w:val="Caption"/>
+              <w:spacing w:after="0"/>
+              <w:jc w:val="center"/>
+              <w:rPr>
+                <w:b/>
+                <w:bCs/>
+                <w:i w:val="0"/>
+                <w:iCs w:val="0"/>
+                <w:color w:val="000000" w:themeColor="text1"/>
+                <w:lang w:val="sl-SI"/>
+              </w:rPr>
+            </w:pPr>
+          </w:p>
+        </w:tc>
+        <w:tc>
+          <w:tcPr>
+            <w:tcW w:w="1701" w:type="dxa"/>
+          </w:tcPr>
+          <w:p>
+            <w:pPr>
+              <w:pStyle w:val="Caption"/>
+              <w:spacing w:after="0"/>
+              <w:jc w:val="center"/>
+              <w:rPr>
+                <w:color w:val="000000" w:themeColor="text1"/>
+                <w:lang w:val="sl-SI"/>
+              </w:rPr>
+            </w:pPr>
+            <w:r>
+              <w:rPr>
+                <w:color w:val="000000" w:themeColor="text1"/>
+                <w:lang w:val="sl-SI"/>
+              </w:rPr>
+              <w:t>3a2</w:t>
+            </w:r>
+          </w:p>
+        </w:tc>
+        <w:tc>
+          <w:tcPr>
+            <w:tcW w:w="6237" w:type="dxa"/>
+          </w:tcPr>
+          <w:p>
+            <w:pPr>
+              <w:pStyle w:val="Caption"/>
+              <w:spacing w:after="0"/>
+              <w:rPr>
+                <w:color w:val="000000" w:themeColor="text1"/>
+                <w:lang w:val="sl-SI"/>
+              </w:rPr>
+            </w:pPr>
+            <w:r>
+              <w:rPr>
+                <w:color w:val="000000" w:themeColor="text1"/>
+                <w:lang w:val="sl-SI"/>
+              </w:rPr>
+              <w:t>Po ponovni vzpostavitvi internetne povezave je potrebno ponovno spremeniti podatke in shraniti spremembe.</w:t>
+            </w:r>
+          </w:p>
+        </w:tc>
+      </w:tr>
+    </w:tbl>
     <w:p>
       <w:pPr>
         <w:rPr>
@@ -11995,13 +13406,7 @@
           <w:lang w:val="sl-SI" w:eastAsia="sl-SI"/>
         </w:rPr>
       </w:pPr>
-      <w:r>
-        <w:rPr>
-          <w:color w:val="000000" w:themeColor="text1"/>
-          <w:lang w:val="sl-SI"/>
-        </w:rPr>
-        <w:br w:type="page"/>
-      </w:r>
+      <w:bookmarkStart w:id="26" w:name="_Toc39835951"/>
     </w:p>
     <w:p>
       <w:pPr>
@@ -12010,12 +13415,11 @@
           <w:lang w:val="sl-SI"/>
         </w:rPr>
       </w:pPr>
-      <w:bookmarkStart w:id="26" w:name="_Toc40093582"/>
+      <w:bookmarkStart w:id="27" w:name="_Toc40436215"/>
       <w:r>
         <w:rPr>
           <w:lang w:val="sl-SI"/>
         </w:rPr>
-        <w:lastRenderedPageBreak/>
         <w:t>Pregled p</w:t>
       </w:r>
       <w:r>
@@ -12036,8 +13440,8 @@
         </w:rPr>
         <w:t xml:space="preserve"> narocila</w:t>
       </w:r>
-      <w:bookmarkEnd w:id="25"/>
       <w:bookmarkEnd w:id="26"/>
+      <w:bookmarkEnd w:id="27"/>
     </w:p>
     <w:p>
       <w:pPr>
@@ -13181,7 +14585,7 @@
           <w:lang w:val="sl-SI"/>
         </w:rPr>
       </w:pPr>
-      <w:bookmarkStart w:id="27" w:name="_Toc39835952"/>
+      <w:bookmarkStart w:id="28" w:name="_Toc39835952"/>
       <w:r>
         <w:rPr>
           <w:color w:val="000000" w:themeColor="text1"/>
@@ -13197,7 +14601,7 @@
           <w:lang w:val="sl-SI"/>
         </w:rPr>
       </w:pPr>
-      <w:bookmarkStart w:id="28" w:name="_Toc40093583"/>
+      <w:bookmarkStart w:id="29" w:name="_Toc40436216"/>
       <w:r>
         <w:rPr>
           <w:lang w:val="sl-SI"/>
@@ -13205,8 +14609,8 @@
         <w:lastRenderedPageBreak/>
         <w:t>Akter: Stranka</w:t>
       </w:r>
-      <w:bookmarkEnd w:id="27"/>
       <w:bookmarkEnd w:id="28"/>
+      <w:bookmarkEnd w:id="29"/>
     </w:p>
     <w:p>
       <w:pPr>
@@ -13216,8 +14620,8 @@
           <w:lang w:val="sl-SI"/>
         </w:rPr>
       </w:pPr>
-      <w:bookmarkStart w:id="29" w:name="_Toc39835953"/>
-      <w:bookmarkStart w:id="30" w:name="_Toc40093584"/>
+      <w:bookmarkStart w:id="30" w:name="_Toc39835953"/>
+      <w:bookmarkStart w:id="31" w:name="_Toc40436217"/>
       <w:r>
         <w:rPr>
           <w:rFonts w:ascii="Times New Roman" w:hAnsi="Times New Roman"/>
@@ -13225,7 +14629,7 @@
         </w:rPr>
         <w:t xml:space="preserve">Registracija </w:t>
       </w:r>
-      <w:bookmarkEnd w:id="29"/>
+      <w:bookmarkEnd w:id="30"/>
       <w:r>
         <w:rPr>
           <w:rFonts w:ascii="Times New Roman" w:hAnsi="Times New Roman"/>
@@ -13233,7 +14637,7 @@
         </w:rPr>
         <w:t>stranke</w:t>
       </w:r>
-      <w:bookmarkEnd w:id="30"/>
+      <w:bookmarkEnd w:id="31"/>
     </w:p>
     <w:p>
       <w:pPr>
@@ -14617,8 +16021,8 @@
           <w:lang w:val="sl-SI"/>
         </w:rPr>
       </w:pPr>
-      <w:bookmarkStart w:id="31" w:name="_Toc39835954"/>
-      <w:bookmarkStart w:id="32" w:name="_Toc40093585"/>
+      <w:bookmarkStart w:id="32" w:name="_Toc39835954"/>
+      <w:bookmarkStart w:id="33" w:name="_Toc40436218"/>
       <w:r>
         <w:rPr>
           <w:lang w:val="sl-SI"/>
@@ -14631,7 +16035,7 @@
         </w:rPr>
         <w:t>stranke</w:t>
       </w:r>
-      <w:bookmarkEnd w:id="32"/>
+      <w:bookmarkEnd w:id="33"/>
     </w:p>
     <w:p>
       <w:pPr>
@@ -15645,7 +17049,7 @@
           <w:lang w:val="sl-SI"/>
         </w:rPr>
       </w:pPr>
-      <w:bookmarkStart w:id="33" w:name="_Toc40093586"/>
+      <w:bookmarkStart w:id="34" w:name="_Toc40436219"/>
       <w:r>
         <w:rPr>
           <w:rFonts w:ascii="Times New Roman" w:hAnsi="Times New Roman"/>
@@ -15655,8 +17059,8 @@
         </w:rPr>
         <w:t>Urejanje podatkov (stranka)</w:t>
       </w:r>
-      <w:bookmarkEnd w:id="31"/>
-      <w:bookmarkEnd w:id="33"/>
+      <w:bookmarkEnd w:id="32"/>
+      <w:bookmarkEnd w:id="34"/>
     </w:p>
     <w:p>
       <w:pPr>
@@ -16762,8 +18166,8 @@
           <w:lang w:val="sl-SI"/>
         </w:rPr>
       </w:pPr>
-      <w:bookmarkStart w:id="34" w:name="_Toc39835955"/>
-      <w:bookmarkStart w:id="35" w:name="_Toc40093587"/>
+      <w:bookmarkStart w:id="35" w:name="_Toc39835955"/>
+      <w:bookmarkStart w:id="36" w:name="_Toc40436220"/>
       <w:r>
         <w:rPr>
           <w:rFonts w:ascii="Times New Roman" w:hAnsi="Times New Roman"/>
@@ -16773,8 +18177,8 @@
         </w:rPr>
         <w:t>Iskanje prevoza</w:t>
       </w:r>
-      <w:bookmarkEnd w:id="34"/>
       <w:bookmarkEnd w:id="35"/>
+      <w:bookmarkEnd w:id="36"/>
     </w:p>
     <w:p>
       <w:pPr>
@@ -17894,8 +19298,8 @@
           <w:lang w:val="sl-SI"/>
         </w:rPr>
       </w:pPr>
-      <w:bookmarkStart w:id="36" w:name="_Toc39835956"/>
-      <w:bookmarkStart w:id="37" w:name="_Toc40093588"/>
+      <w:bookmarkStart w:id="37" w:name="_Toc39835956"/>
+      <w:bookmarkStart w:id="38" w:name="_Toc40436221"/>
       <w:r>
         <w:rPr>
           <w:lang w:val="sl-SI"/>
@@ -17909,8 +19313,8 @@
         </w:rPr>
         <w:t>Izbira ponudbe</w:t>
       </w:r>
-      <w:bookmarkEnd w:id="36"/>
       <w:bookmarkEnd w:id="37"/>
+      <w:bookmarkEnd w:id="38"/>
     </w:p>
     <w:p>
       <w:pPr>
@@ -18928,7 +20332,7 @@
           <w:lang w:val="sl-SI"/>
         </w:rPr>
       </w:pPr>
-      <w:bookmarkStart w:id="38" w:name="_Toc40093589"/>
+      <w:bookmarkStart w:id="39" w:name="_Toc40436222"/>
       <w:r>
         <w:rPr>
           <w:i/>
@@ -18943,7 +20347,7 @@
         </w:rPr>
         <w:t>Vnašanje dodatnih želj/pripomb</w:t>
       </w:r>
-      <w:bookmarkEnd w:id="38"/>
+      <w:bookmarkEnd w:id="39"/>
     </w:p>
     <w:p>
       <w:pPr>
@@ -19935,7 +21339,7 @@
           <w:lang w:val="sl-SI"/>
         </w:rPr>
       </w:pPr>
-      <w:bookmarkStart w:id="39" w:name="_Toc40093590"/>
+      <w:bookmarkStart w:id="40" w:name="_Toc40436223"/>
       <w:r>
         <w:rPr>
           <w:i/>
@@ -19951,7 +21355,7 @@
         </w:rPr>
         <w:t>Potrditev izbire</w:t>
       </w:r>
-      <w:bookmarkEnd w:id="39"/>
+      <w:bookmarkEnd w:id="40"/>
     </w:p>
     <w:p>
       <w:pPr>
@@ -21085,7 +22489,7 @@
           <w:lang w:val="sl-SI"/>
         </w:rPr>
       </w:pPr>
-      <w:bookmarkStart w:id="40" w:name="_Toc40093591"/>
+      <w:bookmarkStart w:id="41" w:name="_Toc40436224"/>
       <w:r>
         <w:rPr>
           <w:lang w:val="sl-SI"/>
@@ -21098,7 +22502,7 @@
         </w:rPr>
         <w:t>Posredovanje podrobnosti ponudniku</w:t>
       </w:r>
-      <w:bookmarkEnd w:id="40"/>
+      <w:bookmarkEnd w:id="41"/>
     </w:p>
     <w:p>
       <w:pPr>
@@ -21767,7 +23171,7 @@
           <w:lang w:val="sl-SI"/>
         </w:rPr>
       </w:pPr>
-      <w:bookmarkStart w:id="41" w:name="_Toc40093592"/>
+      <w:bookmarkStart w:id="42" w:name="_Toc40436225"/>
       <w:r>
         <w:rPr>
           <w:lang w:val="sl-SI"/>
@@ -21781,7 +23185,7 @@
         </w:rPr>
         <w:t>Izvoz potrdila</w:t>
       </w:r>
-      <w:bookmarkEnd w:id="41"/>
+      <w:bookmarkEnd w:id="42"/>
     </w:p>
     <w:tbl>
       <w:tblPr>
@@ -22938,6 +24342,11 @@
         <w:docPartUnique/>
       </w:docPartObj>
     </w:sdtPr>
+    <w:sdtEndPr>
+      <w:rPr>
+        <w:rStyle w:val="PageNumber"/>
+      </w:rPr>
+    </w:sdtEndPr>
     <w:sdtContent>
       <w:p>
         <w:pPr>
@@ -22990,6 +24399,11 @@
         <w:docPartUnique/>
       </w:docPartObj>
     </w:sdtPr>
+    <w:sdtEndPr>
+      <w:rPr>
+        <w:rStyle w:val="PageNumber"/>
+      </w:rPr>
+    </w:sdtEndPr>
     <w:sdtContent>
       <w:p>
         <w:pPr>

</xml_diff>